<commit_message>
Tweaked figure and text in rc_circuits
</commit_message>
<xml_diff>
--- a/StudentGuideModule2/rc_circuits/circuit_diagram_bw.docx
+++ b/StudentGuideModule2/rc_circuits/circuit_diagram_bw.docx
@@ -1,6 +1,6 @@
 
 <file path=word/document.xml><?xml version="1.0" encoding="utf-8"?>
-<w:document xmlns:wpc="http://schemas.microsoft.com/office/word/2010/wordprocessingCanvas" xmlns:mc="http://schemas.openxmlformats.org/markup-compatibility/2006" xmlns:o="urn:schemas-microsoft-com:office:office" xmlns:r="http://schemas.openxmlformats.org/officeDocument/2006/relationships" xmlns:m="http://schemas.openxmlformats.org/officeDocument/2006/math" xmlns:v="urn:schemas-microsoft-com:vml" xmlns:wp14="http://schemas.microsoft.com/office/word/2010/wordprocessingDrawing" xmlns:wp="http://schemas.openxmlformats.org/drawingml/2006/wordprocessingDrawing" xmlns:w10="urn:schemas-microsoft-com:office:word" xmlns:w="http://schemas.openxmlformats.org/wordprocessingml/2006/main" xmlns:w14="http://schemas.microsoft.com/office/word/2010/wordml" xmlns:wpg="http://schemas.microsoft.com/office/word/2010/wordprocessingGroup" xmlns:wpi="http://schemas.microsoft.com/office/word/2010/wordprocessingInk" xmlns:wne="http://schemas.microsoft.com/office/word/2006/wordml" xmlns:wps="http://schemas.microsoft.com/office/word/2010/wordprocessingShape" mc:Ignorable="w14 wp14">
+<w:document xmlns:wpc="http://schemas.microsoft.com/office/word/2010/wordprocessingCanvas" xmlns:cx="http://schemas.microsoft.com/office/drawing/2014/chartex" xmlns:cx1="http://schemas.microsoft.com/office/drawing/2015/9/8/chartex" xmlns:mc="http://schemas.openxmlformats.org/markup-compatibility/2006" xmlns:o="urn:schemas-microsoft-com:office:office" xmlns:r="http://schemas.openxmlformats.org/officeDocument/2006/relationships" xmlns:m="http://schemas.openxmlformats.org/officeDocument/2006/math" xmlns:v="urn:schemas-microsoft-com:vml" xmlns:wp14="http://schemas.microsoft.com/office/word/2010/wordprocessingDrawing" xmlns:wp="http://schemas.openxmlformats.org/drawingml/2006/wordprocessingDrawing" xmlns:w10="urn:schemas-microsoft-com:office:word" xmlns:w="http://schemas.openxmlformats.org/wordprocessingml/2006/main" xmlns:w14="http://schemas.microsoft.com/office/word/2010/wordml" xmlns:w15="http://schemas.microsoft.com/office/word/2012/wordml" xmlns:w16se="http://schemas.microsoft.com/office/word/2015/wordml/symex" xmlns:wpg="http://schemas.microsoft.com/office/word/2010/wordprocessingGroup" xmlns:wpi="http://schemas.microsoft.com/office/word/2010/wordprocessingInk" xmlns:wne="http://schemas.microsoft.com/office/word/2006/wordml" xmlns:wps="http://schemas.microsoft.com/office/word/2010/wordprocessingShape" mc:Ignorable="w14 w15 w16se wp14">
   <w:body>
     <w:p>
       <w:pPr>
@@ -11,7 +11,82 @@
           <w:szCs w:val="24"/>
         </w:rPr>
       </w:pPr>
-      <w:bookmarkStart w:id="0" w:name="_GoBack"/>
+      <w:r>
+        <w:rPr>
+          <w:rFonts w:asciiTheme="majorBidi" w:hAnsiTheme="majorBidi" w:cstheme="majorBidi"/>
+          <w:noProof/>
+        </w:rPr>
+        <mc:AlternateContent>
+          <mc:Choice Requires="wps">
+            <w:drawing>
+              <wp:anchor distT="0" distB="0" distL="114300" distR="114300" simplePos="0" relativeHeight="251669504" behindDoc="0" locked="0" layoutInCell="1" allowOverlap="1" wp14:anchorId="473AA297" wp14:editId="2F7C5F09">
+                <wp:simplePos x="0" y="0"/>
+                <wp:positionH relativeFrom="column">
+                  <wp:posOffset>1585210</wp:posOffset>
+                </wp:positionH>
+                <wp:positionV relativeFrom="paragraph">
+                  <wp:posOffset>314793</wp:posOffset>
+                </wp:positionV>
+                <wp:extent cx="284355" cy="24745"/>
+                <wp:effectExtent l="0" t="0" r="20955" b="33020"/>
+                <wp:wrapNone/>
+                <wp:docPr id="2" name="Straight Connector 2"/>
+                <wp:cNvGraphicFramePr/>
+                <a:graphic xmlns:a="http://schemas.openxmlformats.org/drawingml/2006/main">
+                  <a:graphicData uri="http://schemas.microsoft.com/office/word/2010/wordprocessingShape">
+                    <wps:wsp>
+                      <wps:cNvCnPr/>
+                      <wps:spPr>
+                        <a:xfrm>
+                          <a:off x="0" y="0"/>
+                          <a:ext cx="284355" cy="24745"/>
+                        </a:xfrm>
+                        <a:prstGeom prst="line">
+                          <a:avLst/>
+                        </a:prstGeom>
+                        <a:ln>
+                          <a:solidFill>
+                            <a:schemeClr val="tx1">
+                              <a:lumMod val="75000"/>
+                              <a:lumOff val="25000"/>
+                            </a:schemeClr>
+                          </a:solidFill>
+                        </a:ln>
+                      </wps:spPr>
+                      <wps:style>
+                        <a:lnRef idx="1">
+                          <a:schemeClr val="accent1"/>
+                        </a:lnRef>
+                        <a:fillRef idx="0">
+                          <a:schemeClr val="accent1"/>
+                        </a:fillRef>
+                        <a:effectRef idx="0">
+                          <a:schemeClr val="accent1"/>
+                        </a:effectRef>
+                        <a:fontRef idx="minor">
+                          <a:schemeClr val="tx1"/>
+                        </a:fontRef>
+                      </wps:style>
+                      <wps:bodyPr/>
+                    </wps:wsp>
+                  </a:graphicData>
+                </a:graphic>
+                <wp14:sizeRelH relativeFrom="margin">
+                  <wp14:pctWidth>0</wp14:pctWidth>
+                </wp14:sizeRelH>
+                <wp14:sizeRelV relativeFrom="margin">
+                  <wp14:pctHeight>0</wp14:pctHeight>
+                </wp14:sizeRelV>
+              </wp:anchor>
+            </w:drawing>
+          </mc:Choice>
+          <mc:Fallback>
+            <w:pict>
+              <v:line w14:anchorId="0774A989" id="Straight Connector 2" o:spid="_x0000_s1026" style="position:absolute;z-index:251669504;visibility:visible;mso-wrap-style:square;mso-width-percent:0;mso-height-percent:0;mso-wrap-distance-left:9pt;mso-wrap-distance-top:0;mso-wrap-distance-right:9pt;mso-wrap-distance-bottom:0;mso-position-horizontal:absolute;mso-position-horizontal-relative:text;mso-position-vertical:absolute;mso-position-vertical-relative:text;mso-width-percent:0;mso-height-percent:0;mso-width-relative:margin;mso-height-relative:margin" from="124.8pt,24.8pt" to="147.2pt,26.75pt" o:gfxdata="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" strokecolor="#404040 [2429]"/>
+            </w:pict>
+          </mc:Fallback>
+        </mc:AlternateContent>
+      </w:r>
       <w:r>
         <w:rPr>
           <w:rFonts w:asciiTheme="majorBidi" w:hAnsiTheme="majorBidi" w:cstheme="majorBidi"/>
@@ -155,13 +230,13 @@
           </mc:Choice>
           <mc:Fallback>
             <w:pict>
-              <v:group id="Group 19" o:spid="_x0000_s1026" style="position:absolute;margin-left:204.4pt;margin-top:16.2pt;width:27.35pt;height:22.5pt;z-index:251680768;mso-height-relative:margin" coordorigin=",143056" coordsize="347345,285750" o:gfxdata="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">
-                <v:oval id="Oval 21" o:spid="_x0000_s1027" style="position:absolute;left:63795;top:175920;width:217805;height:217805;visibility:visible;mso-wrap-style:square;v-text-anchor:middle" o:gfxdata="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" fillcolor="white [3212]" strokecolor="black [3213]"/>
+              <v:group w14:anchorId="0EB2A740" id="Group 19" o:spid="_x0000_s1026" style="position:absolute;margin-left:204.4pt;margin-top:16.2pt;width:27.35pt;height:22.5pt;z-index:251680768;mso-height-relative:margin" coordorigin=",143056" coordsize="347345,285750" o:gfxdata="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">
+                <v:oval id="Oval 21" o:spid="_x0000_s1027" style="position:absolute;left:63795;top:175920;width:217805;height:217805;visibility:visible;mso-wrap-style:square;v-text-anchor:middle" o:gfxdata="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" fillcolor="white [3212]" strokecolor="black [3213]"/>
                 <v:shapetype id="_x0000_t202" coordsize="21600,21600" o:spt="202" path="m,l,21600r21600,l21600,xe">
                   <v:stroke joinstyle="miter"/>
                   <v:path gradientshapeok="t" o:connecttype="rect"/>
                 </v:shapetype>
-                <v:shape id="Text Box 22" o:spid="_x0000_s1028" type="#_x0000_t202" style="position:absolute;top:143056;width:347345;height:285750;visibility:visible;mso-wrap-style:square;v-text-anchor:top" o:gfxdata="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" filled="f" stroked="f" strokeweight=".5pt">
+                <v:shape id="Text Box 22" o:spid="_x0000_s1028" type="#_x0000_t202" style="position:absolute;top:143056;width:347345;height:285750;visibility:visible;mso-wrap-style:square;v-text-anchor:top" o:gfxdata="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" filled="f" stroked="f" strokeweight=".5pt">
                   <v:textbox>
                     <w:txbxContent>
                       <w:p>
@@ -186,7 +261,6 @@
           </mc:Fallback>
         </mc:AlternateContent>
       </w:r>
-      <w:bookmarkEnd w:id="0"/>
       <w:r>
         <w:rPr>
           <w:rFonts w:asciiTheme="majorBidi" w:hAnsiTheme="majorBidi" w:cstheme="majorBidi"/>
@@ -360,10 +434,10 @@
           </mc:Choice>
           <mc:Fallback>
             <w:pict>
-              <v:group id="Group 18" o:spid="_x0000_s1029" style="position:absolute;margin-left:319.05pt;margin-top:97.6pt;width:27.35pt;height:46.7pt;z-index:251678720" coordsize="3473,5930" o:gfxdata="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">
-                <v:line id="Straight Connector 15" o:spid="_x0000_s1030" style="position:absolute;visibility:visible;mso-wrap-style:square" from="1720,0" to="1720,5930" o:connectortype="straight" o:gfxdata="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" strokecolor="black [3213]"/>
-                <v:oval id="Oval 16" o:spid="_x0000_s1031" style="position:absolute;left:637;top:1759;width:2179;height:2178;visibility:visible;mso-wrap-style:square;v-text-anchor:middle" o:gfxdata="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" fillcolor="white [3212]" strokecolor="black [3213]"/>
-                <v:shape id="Text Box 17" o:spid="_x0000_s1032" type="#_x0000_t202" style="position:absolute;top:1430;width:3473;height:2858;visibility:visible;mso-wrap-style:square;v-text-anchor:top" o:gfxdata="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" filled="f" stroked="f" strokeweight=".5pt">
+              <v:group w14:anchorId="335F110A" id="Group 18" o:spid="_x0000_s1029" style="position:absolute;margin-left:319.05pt;margin-top:97.6pt;width:27.35pt;height:46.7pt;z-index:251678720" coordsize="3473,5930" o:gfxdata="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">
+                <v:line id="Straight Connector 15" o:spid="_x0000_s1030" style="position:absolute;visibility:visible;mso-wrap-style:square" from="1720,0" to="1720,5930" o:connectortype="straight" o:gfxdata="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" strokecolor="black [3213]"/>
+                <v:oval id="Oval 16" o:spid="_x0000_s1031" style="position:absolute;left:637;top:1759;width:2179;height:2178;visibility:visible;mso-wrap-style:square;v-text-anchor:middle" o:gfxdata="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" fillcolor="white [3212]" strokecolor="black [3213]"/>
+                <v:shape id="Text Box 17" o:spid="_x0000_s1032" type="#_x0000_t202" style="position:absolute;top:1430;width:3473;height:2858;visibility:visible;mso-wrap-style:square;v-text-anchor:top" o:gfxdata="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" filled="f" stroked="f" strokeweight=".5pt">
                   <v:textbox>
                     <w:txbxContent>
                       <w:p>
@@ -384,82 +458,6 @@
                   </v:textbox>
                 </v:shape>
               </v:group>
-            </w:pict>
-          </mc:Fallback>
-        </mc:AlternateContent>
-      </w:r>
-      <w:r>
-        <w:rPr>
-          <w:rFonts w:asciiTheme="majorBidi" w:hAnsiTheme="majorBidi" w:cstheme="majorBidi"/>
-          <w:noProof/>
-        </w:rPr>
-        <mc:AlternateContent>
-          <mc:Choice Requires="wps">
-            <w:drawing>
-              <wp:anchor distT="0" distB="0" distL="114300" distR="114300" simplePos="0" relativeHeight="251669504" behindDoc="0" locked="0" layoutInCell="1" allowOverlap="1" wp14:anchorId="473AA297" wp14:editId="2F7C5F09">
-                <wp:simplePos x="0" y="0"/>
-                <wp:positionH relativeFrom="column">
-                  <wp:posOffset>1592580</wp:posOffset>
-                </wp:positionH>
-                <wp:positionV relativeFrom="paragraph">
-                  <wp:posOffset>239395</wp:posOffset>
-                </wp:positionV>
-                <wp:extent cx="276860" cy="99695"/>
-                <wp:effectExtent l="0" t="0" r="27940" b="33655"/>
-                <wp:wrapNone/>
-                <wp:docPr id="2" name="Straight Connector 2"/>
-                <wp:cNvGraphicFramePr/>
-                <a:graphic xmlns:a="http://schemas.openxmlformats.org/drawingml/2006/main">
-                  <a:graphicData uri="http://schemas.microsoft.com/office/word/2010/wordprocessingShape">
-                    <wps:wsp>
-                      <wps:cNvCnPr/>
-                      <wps:spPr>
-                        <a:xfrm>
-                          <a:off x="0" y="0"/>
-                          <a:ext cx="276860" cy="99695"/>
-                        </a:xfrm>
-                        <a:prstGeom prst="line">
-                          <a:avLst/>
-                        </a:prstGeom>
-                        <a:ln>
-                          <a:solidFill>
-                            <a:schemeClr val="tx1">
-                              <a:lumMod val="75000"/>
-                              <a:lumOff val="25000"/>
-                            </a:schemeClr>
-                          </a:solidFill>
-                        </a:ln>
-                      </wps:spPr>
-                      <wps:style>
-                        <a:lnRef idx="1">
-                          <a:schemeClr val="accent1"/>
-                        </a:lnRef>
-                        <a:fillRef idx="0">
-                          <a:schemeClr val="accent1"/>
-                        </a:fillRef>
-                        <a:effectRef idx="0">
-                          <a:schemeClr val="accent1"/>
-                        </a:effectRef>
-                        <a:fontRef idx="minor">
-                          <a:schemeClr val="tx1"/>
-                        </a:fontRef>
-                      </wps:style>
-                      <wps:bodyPr/>
-                    </wps:wsp>
-                  </a:graphicData>
-                </a:graphic>
-                <wp14:sizeRelH relativeFrom="margin">
-                  <wp14:pctWidth>0</wp14:pctWidth>
-                </wp14:sizeRelH>
-                <wp14:sizeRelV relativeFrom="margin">
-                  <wp14:pctHeight>0</wp14:pctHeight>
-                </wp14:sizeRelV>
-              </wp:anchor>
-            </w:drawing>
-          </mc:Choice>
-          <mc:Fallback>
-            <w:pict>
-              <v:line id="Straight Connector 2" o:spid="_x0000_s1026" style="position:absolute;z-index:251669504;visibility:visible;mso-wrap-style:square;mso-width-percent:0;mso-height-percent:0;mso-wrap-distance-left:9pt;mso-wrap-distance-top:0;mso-wrap-distance-right:9pt;mso-wrap-distance-bottom:0;mso-position-horizontal:absolute;mso-position-horizontal-relative:text;mso-position-vertical:absolute;mso-position-vertical-relative:text;mso-width-percent:0;mso-height-percent:0;mso-width-relative:margin;mso-height-relative:margin" from="125.4pt,18.85pt" to="147.2pt,26.7pt" o:gfxdata="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" strokecolor="#404040 [2429]"/>
             </w:pict>
           </mc:Fallback>
         </mc:AlternateContent>
@@ -548,11 +546,7 @@
           </mc:Choice>
           <mc:Fallback>
             <w:pict>
-              <v:shapetype id="_x0000_t202" coordsize="21600,21600" o:spt="202" path="m,l,21600r21600,l21600,xe">
-                <v:stroke joinstyle="miter"/>
-                <v:path gradientshapeok="t" o:connecttype="rect"/>
-              </v:shapetype>
-              <v:shape id="Text Box 13" o:spid="_x0000_s1026" type="#_x0000_t202" style="position:absolute;margin-left:22.05pt;margin-top:54.2pt;width:23.85pt;height:20.35pt;z-index:251675648;visibility:visible;mso-wrap-style:square;mso-width-percent:0;mso-height-percent:0;mso-wrap-distance-left:9pt;mso-wrap-distance-top:0;mso-wrap-distance-right:9pt;mso-wrap-distance-bottom:0;mso-position-horizontal:absolute;mso-position-horizontal-relative:text;mso-position-vertical:absolute;mso-position-vertical-relative:text;mso-width-percent:0;mso-height-percent:0;mso-width-relative:margin;mso-height-relative:margin;v-text-anchor:top" o:gfxdata="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" filled="f" stroked="f" strokeweight=".5pt">
+              <v:shape w14:anchorId="60BB6C00" id="Text Box 13" o:spid="_x0000_s1033" type="#_x0000_t202" style="position:absolute;margin-left:22.05pt;margin-top:54.2pt;width:23.85pt;height:20.35pt;z-index:251675648;visibility:visible;mso-wrap-style:square;mso-width-percent:0;mso-height-percent:0;mso-wrap-distance-left:9pt;mso-wrap-distance-top:0;mso-wrap-distance-right:9pt;mso-wrap-distance-bottom:0;mso-position-horizontal:absolute;mso-position-horizontal-relative:text;mso-position-vertical:absolute;mso-position-vertical-relative:text;mso-width-percent:0;mso-height-percent:0;mso-width-relative:margin;mso-height-relative:margin;v-text-anchor:top" o:gfxdata="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" filled="f" stroked="f" strokeweight=".5pt">
                 <v:textbox>
                   <w:txbxContent>
                     <w:p>
@@ -651,7 +645,7 @@
           </mc:Choice>
           <mc:Fallback>
             <w:pict>
-              <v:shape id="Text Box 14" o:spid="_x0000_s1027" type="#_x0000_t202" style="position:absolute;margin-left:22.65pt;margin-top:78.5pt;width:23.85pt;height:20.35pt;z-index:251676672;visibility:visible;mso-wrap-style:square;mso-width-percent:0;mso-height-percent:0;mso-wrap-distance-left:9pt;mso-wrap-distance-top:0;mso-wrap-distance-right:9pt;mso-wrap-distance-bottom:0;mso-position-horizontal:absolute;mso-position-horizontal-relative:text;mso-position-vertical:absolute;mso-position-vertical-relative:text;mso-width-percent:0;mso-height-percent:0;mso-width-relative:margin;mso-height-relative:margin;v-text-anchor:top" o:gfxdata="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" filled="f" stroked="f" strokeweight=".5pt">
+              <v:shape w14:anchorId="40A0805C" id="Text Box 14" o:spid="_x0000_s1034" type="#_x0000_t202" style="position:absolute;margin-left:22.65pt;margin-top:78.5pt;width:23.85pt;height:20.35pt;z-index:251676672;visibility:visible;mso-wrap-style:square;mso-width-percent:0;mso-height-percent:0;mso-wrap-distance-left:9pt;mso-wrap-distance-top:0;mso-wrap-distance-right:9pt;mso-wrap-distance-bottom:0;mso-position-horizontal:absolute;mso-position-horizontal-relative:text;mso-position-vertical:absolute;mso-position-vertical-relative:text;mso-width-percent:0;mso-height-percent:0;mso-width-relative:margin;mso-height-relative:margin;v-text-anchor:top" o:gfxdata="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" filled="f" stroked="f" strokeweight=".5pt">
                 <v:textbox>
                   <w:txbxContent>
                     <w:p>
@@ -779,7 +773,7 @@
           </mc:Choice>
           <mc:Fallback>
             <w:pict>
-              <v:shape id="Freeform 5" o:spid="_x0000_s1026" style="position:absolute;margin-left:161.15pt;margin-top:27.05pt;width:97.45pt;height:16.5pt;z-index:251670528;visibility:visible;mso-wrap-style:square;mso-width-percent:0;mso-height-percent:0;mso-wrap-distance-left:9pt;mso-wrap-distance-top:0;mso-wrap-distance-right:9pt;mso-wrap-distance-bottom:0;mso-position-horizontal:absolute;mso-position-horizontal-relative:text;mso-position-vertical:absolute;mso-position-vertical-relative:text;mso-width-percent:0;mso-height-percent:0;mso-width-relative:margin;mso-height-relative:margin;v-text-anchor:middle" coordsize="1203986,229780" o:gfxdata="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" path="m,1574l1203986,r,229780e" filled="f" strokecolor="#404040 [2429]">
+              <v:shape w14:anchorId="3561ED94" id="Freeform 5" o:spid="_x0000_s1026" style="position:absolute;margin-left:161.15pt;margin-top:27.05pt;width:97.45pt;height:16.5pt;z-index:251670528;visibility:visible;mso-wrap-style:square;mso-width-percent:0;mso-height-percent:0;mso-wrap-distance-left:9pt;mso-wrap-distance-top:0;mso-wrap-distance-right:9pt;mso-wrap-distance-bottom:0;mso-position-horizontal:absolute;mso-position-horizontal-relative:text;mso-position-vertical:absolute;mso-position-vertical-relative:text;mso-width-percent:0;mso-height-percent:0;mso-width-relative:margin;mso-height-relative:margin;v-text-anchor:middle" coordsize="1203986,229780" o:gfxdata="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" path="m,1574l1203986,r,229780e" filled="f" strokecolor="#404040 [2429]">
                 <v:path arrowok="t" o:connecttype="custom" o:connectlocs="0,1435;1237615,0;1237615,209550" o:connectangles="0,0,0"/>
               </v:shape>
             </w:pict>
@@ -857,7 +851,7 @@
           </mc:Choice>
           <mc:Fallback>
             <w:pict>
-              <v:line id="Straight Connector 12" o:spid="_x0000_s1026" style="position:absolute;z-index:251673600;visibility:visible;mso-wrap-style:square;mso-width-percent:0;mso-height-percent:0;mso-wrap-distance-left:9pt;mso-wrap-distance-top:0;mso-wrap-distance-right:9pt;mso-wrap-distance-bottom:0;mso-position-horizontal:absolute;mso-position-horizontal-relative:text;mso-position-vertical:absolute;mso-position-vertical-relative:text;mso-width-percent:0;mso-height-percent:0;mso-width-relative:margin;mso-height-relative:margin" from="150.4pt,27.05pt" to="161.2pt,27.05pt" o:gfxdata="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" strokecolor="#404040 [2429]"/>
+              <v:line w14:anchorId="4F448D49" id="Straight Connector 12" o:spid="_x0000_s1026" style="position:absolute;z-index:251673600;visibility:visible;mso-wrap-style:square;mso-width-percent:0;mso-height-percent:0;mso-wrap-distance-left:9pt;mso-wrap-distance-top:0;mso-wrap-distance-right:9pt;mso-wrap-distance-bottom:0;mso-position-horizontal:absolute;mso-position-horizontal-relative:text;mso-position-vertical:absolute;mso-position-vertical-relative:text;mso-width-percent:0;mso-height-percent:0;mso-width-relative:margin;mso-height-relative:margin" from="150.4pt,27.05pt" to="161.2pt,27.05pt" o:gfxdata="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" strokecolor="#404040 [2429]"/>
             </w:pict>
           </mc:Fallback>
         </mc:AlternateContent>
@@ -938,7 +932,7 @@
           </mc:Choice>
           <mc:Fallback>
             <w:pict>
-              <v:oval id="Oval 1" o:spid="_x0000_s1026" style="position:absolute;margin-left:146.85pt;margin-top:25.3pt;width:3.55pt;height:3.55pt;z-index:251671552;visibility:visible;mso-wrap-style:square;mso-width-percent:0;mso-height-percent:0;mso-wrap-distance-left:9pt;mso-wrap-distance-top:0;mso-wrap-distance-right:9pt;mso-wrap-distance-bottom:0;mso-position-horizontal:absolute;mso-position-horizontal-relative:text;mso-position-vertical:absolute;mso-position-vertical-relative:text;mso-width-percent:0;mso-height-percent:0;mso-width-relative:margin;mso-height-relative:margin;v-text-anchor:middle" o:gfxdata="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" filled="f" strokecolor="#404040 [2429]"/>
+              <v:oval w14:anchorId="3CE10EAA" id="Oval 1" o:spid="_x0000_s1026" style="position:absolute;margin-left:146.85pt;margin-top:25.3pt;width:3.55pt;height:3.55pt;z-index:251671552;visibility:visible;mso-wrap-style:square;mso-width-percent:0;mso-height-percent:0;mso-wrap-distance-left:9pt;mso-wrap-distance-top:0;mso-wrap-distance-right:9pt;mso-wrap-distance-bottom:0;mso-position-horizontal:absolute;mso-position-horizontal-relative:text;mso-position-vertical:absolute;mso-position-vertical-relative:text;mso-width-percent:0;mso-height-percent:0;mso-width-relative:margin;mso-height-relative:margin;v-text-anchor:middle" o:gfxdata="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" filled="f" strokecolor="#404040 [2429]"/>
             </w:pict>
           </mc:Fallback>
         </mc:AlternateContent>
@@ -1019,7 +1013,7 @@
           </mc:Choice>
           <mc:Fallback>
             <w:pict>
-              <v:rect id="Rectangle 11" o:spid="_x0000_s1026" style="position:absolute;margin-left:127.65pt;margin-top:22.2pt;width:30pt;height:6.3pt;rotation:3027900fd;z-index:251667456;visibility:visible;mso-wrap-style:square;mso-width-percent:0;mso-height-percent:0;mso-wrap-distance-left:9pt;mso-wrap-distance-top:0;mso-wrap-distance-right:9pt;mso-wrap-distance-bottom:0;mso-position-horizontal:absolute;mso-position-horizontal-relative:text;mso-position-vertical:absolute;mso-position-vertical-relative:text;mso-width-percent:0;mso-height-percent:0;mso-width-relative:margin;mso-height-relative:margin;v-text-anchor:middle" o:gfxdata="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" fillcolor="white [3212]" stroked="f" strokeweight="2pt"/>
+              <v:rect w14:anchorId="78AB28CB" id="Rectangle 11" o:spid="_x0000_s1026" style="position:absolute;margin-left:127.65pt;margin-top:22.2pt;width:30pt;height:6.3pt;rotation:3027900fd;z-index:251667456;visibility:visible;mso-wrap-style:square;mso-width-percent:0;mso-height-percent:0;mso-wrap-distance-left:9pt;mso-wrap-distance-top:0;mso-wrap-distance-right:9pt;mso-wrap-distance-bottom:0;mso-position-horizontal:absolute;mso-position-horizontal-relative:text;mso-position-vertical:absolute;mso-position-vertical-relative:text;mso-width-percent:0;mso-height-percent:0;mso-width-relative:margin;mso-height-relative:margin;v-text-anchor:middle" o:gfxdata="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" fillcolor="white [3212]" stroked="f" strokeweight="2pt"/>
             </w:pict>
           </mc:Fallback>
         </mc:AlternateContent>
@@ -1100,11 +1094,12 @@
           </mc:Choice>
           <mc:Fallback>
             <w:pict>
-              <v:rect id="Rectangle 10" o:spid="_x0000_s1026" style="position:absolute;margin-left:147.15pt;margin-top:34.75pt;width:117.8pt;height:8.7pt;z-index:251665408;visibility:visible;mso-wrap-style:square;mso-width-percent:0;mso-height-percent:0;mso-wrap-distance-left:9pt;mso-wrap-distance-top:0;mso-wrap-distance-right:9pt;mso-wrap-distance-bottom:0;mso-position-horizontal:absolute;mso-position-horizontal-relative:text;mso-position-vertical:absolute;mso-position-vertical-relative:text;mso-width-percent:0;mso-height-percent:0;mso-width-relative:margin;mso-height-relative:margin;v-text-anchor:middle" o:gfxdata="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" fillcolor="white [3212]" stroked="f" strokeweight="2pt"/>
+              <v:rect w14:anchorId="2E836CB9" id="Rectangle 10" o:spid="_x0000_s1026" style="position:absolute;margin-left:147.15pt;margin-top:34.75pt;width:117.8pt;height:8.7pt;z-index:251665408;visibility:visible;mso-wrap-style:square;mso-width-percent:0;mso-height-percent:0;mso-wrap-distance-left:9pt;mso-wrap-distance-top:0;mso-wrap-distance-right:9pt;mso-wrap-distance-bottom:0;mso-position-horizontal:absolute;mso-position-horizontal-relative:text;mso-position-vertical:absolute;mso-position-vertical-relative:text;mso-width-percent:0;mso-height-percent:0;mso-width-relative:margin;mso-height-relative:margin;v-text-anchor:middle" o:gfxdata="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" fillcolor="white [3212]" stroked="f" strokeweight="2pt"/>
             </w:pict>
           </mc:Fallback>
         </mc:AlternateContent>
       </w:r>
+      <w:bookmarkStart w:id="0" w:name="_GoBack"/>
       <w:r>
         <w:rPr>
           <w:rFonts w:asciiTheme="majorBidi" w:hAnsiTheme="majorBidi" w:cstheme="majorBidi"/>
@@ -1128,7 +1123,7 @@
                     </pic:cNvPicPr>
                   </pic:nvPicPr>
                   <pic:blipFill rotWithShape="1">
-                    <a:blip r:embed="rId5">
+                    <a:blip r:embed="rId4">
                       <a:extLst>
                         <a:ext uri="{28A0092B-C50C-407E-A947-70E740481C1C}">
                           <a14:useLocalDpi xmlns:a14="http://schemas.microsoft.com/office/drawing/2010/main" val="0"/>
@@ -1162,6 +1157,7 @@
           </wp:inline>
         </w:drawing>
       </w:r>
+      <w:bookmarkEnd w:id="0"/>
     </w:p>
     <w:sectPr>
       <w:pgSz w:w="12240" w:h="15840"/>
@@ -1174,7 +1170,7 @@
 </file>
 
 <file path=word/styles.xml><?xml version="1.0" encoding="utf-8"?>
-<w:styles xmlns:mc="http://schemas.openxmlformats.org/markup-compatibility/2006" xmlns:r="http://schemas.openxmlformats.org/officeDocument/2006/relationships" xmlns:w="http://schemas.openxmlformats.org/wordprocessingml/2006/main" xmlns:w14="http://schemas.microsoft.com/office/word/2010/wordml" mc:Ignorable="w14">
+<w:styles xmlns:mc="http://schemas.openxmlformats.org/markup-compatibility/2006" xmlns:r="http://schemas.openxmlformats.org/officeDocument/2006/relationships" xmlns:w="http://schemas.openxmlformats.org/wordprocessingml/2006/main" xmlns:w14="http://schemas.microsoft.com/office/word/2010/wordml" xmlns:w15="http://schemas.microsoft.com/office/word/2012/wordml" xmlns:w16se="http://schemas.microsoft.com/office/word/2015/wordml/symex" mc:Ignorable="w14 w15 w16se">
   <w:docDefaults>
     <w:rPrDefault>
       <w:rPr>
@@ -1190,365 +1186,378 @@
       </w:pPr>
     </w:pPrDefault>
   </w:docDefaults>
-  <w:latentStyles w:defLockedState="0" w:defUIPriority="99" w:defSemiHidden="1" w:defUnhideWhenUsed="1" w:defQFormat="0" w:count="267">
-    <w:lsdException w:name="Normal" w:semiHidden="0" w:uiPriority="0" w:unhideWhenUsed="0" w:qFormat="1"/>
-    <w:lsdException w:name="heading 1" w:semiHidden="0" w:uiPriority="9" w:unhideWhenUsed="0" w:qFormat="1"/>
-    <w:lsdException w:name="heading 2" w:uiPriority="9" w:qFormat="1"/>
-    <w:lsdException w:name="heading 3" w:uiPriority="9" w:qFormat="1"/>
-    <w:lsdException w:name="heading 4" w:uiPriority="9" w:qFormat="1"/>
-    <w:lsdException w:name="heading 5" w:uiPriority="9" w:qFormat="1"/>
-    <w:lsdException w:name="heading 6" w:uiPriority="9" w:qFormat="1"/>
-    <w:lsdException w:name="heading 7" w:uiPriority="9" w:qFormat="1"/>
-    <w:lsdException w:name="heading 8" w:uiPriority="9" w:qFormat="1"/>
-    <w:lsdException w:name="heading 9" w:uiPriority="9" w:qFormat="1"/>
-    <w:lsdException w:name="toc 1" w:uiPriority="39"/>
-    <w:lsdException w:name="toc 2" w:uiPriority="39"/>
-    <w:lsdException w:name="toc 3" w:uiPriority="39"/>
-    <w:lsdException w:name="toc 4" w:uiPriority="39"/>
-    <w:lsdException w:name="toc 5" w:uiPriority="39"/>
-    <w:lsdException w:name="toc 6" w:uiPriority="39"/>
-    <w:lsdException w:name="toc 7" w:uiPriority="39"/>
-    <w:lsdException w:name="toc 8" w:uiPriority="39"/>
-    <w:lsdException w:name="toc 9" w:uiPriority="39"/>
-    <w:lsdException w:name="caption" w:uiPriority="35" w:qFormat="1"/>
-    <w:lsdException w:name="Title" w:semiHidden="0" w:uiPriority="10" w:unhideWhenUsed="0" w:qFormat="1"/>
-    <w:lsdException w:name="Default Paragraph Font" w:uiPriority="1"/>
-    <w:lsdException w:name="Subtitle" w:semiHidden="0" w:uiPriority="11" w:unhideWhenUsed="0" w:qFormat="1"/>
-    <w:lsdException w:name="Strong" w:semiHidden="0" w:uiPriority="22" w:unhideWhenUsed="0" w:qFormat="1"/>
-    <w:lsdException w:name="Emphasis" w:semiHidden="0" w:uiPriority="20" w:unhideWhenUsed="0" w:qFormat="1"/>
-    <w:lsdException w:name="Table Grid" w:semiHidden="0" w:uiPriority="59" w:unhideWhenUsed="0"/>
-    <w:lsdException w:name="Placeholder Text" w:unhideWhenUsed="0"/>
-    <w:lsdException w:name="No Spacing" w:semiHidden="0" w:uiPriority="1" w:unhideWhenUsed="0" w:qFormat="1"/>
-    <w:lsdException w:name="Light Shading" w:semiHidden="0" w:uiPriority="60" w:unhideWhenUsed="0"/>
-    <w:lsdException w:name="Light List" w:semiHidden="0" w:uiPriority="61" w:unhideWhenUsed="0"/>
-    <w:lsdException w:name="Light Grid" w:semiHidden="0" w:uiPriority="62" w:unhideWhenUsed="0"/>
-    <w:lsdException w:name="Medium Shading 1" w:semiHidden="0" w:uiPriority="63" w:unhideWhenUsed="0"/>
-    <w:lsdException w:name="Medium Shading 2" w:semiHidden="0" w:uiPriority="64" w:unhideWhenUsed="0"/>
-    <w:lsdException w:name="Medium List 1" w:semiHidden="0" w:uiPriority="65" w:unhideWhenUsed="0"/>
-    <w:lsdException w:name="Medium List 2" w:semiHidden="0" w:uiPriority="66" w:unhideWhenUsed="0"/>
-    <w:lsdException w:name="Medium Grid 1" w:semiHidden="0" w:uiPriority="67" w:unhideWhenUsed="0"/>
-    <w:lsdException w:name="Medium Grid 2" w:semiHidden="0" w:uiPriority="68" w:unhideWhenUsed="0"/>
-    <w:lsdException w:name="Medium Grid 3" w:semiHidden="0" w:uiPriority="69" w:unhideWhenUsed="0"/>
-    <w:lsdException w:name="Dark List" w:semiHidden="0" w:uiPriority="70" w:unhideWhenUsed="0"/>
-    <w:lsdException w:name="Colorful Shading" w:semiHidden="0" w:uiPriority="71" w:unhideWhenUsed="0"/>
-    <w:lsdException w:name="Colorful List" w:semiHidden="0" w:uiPriority="72" w:unhideWhenUsed="0"/>
-    <w:lsdException w:name="Colorful Grid" w:semiHidden="0" w:uiPriority="73" w:unhideWhenUsed="0"/>
-    <w:lsdException w:name="Light Shading Accent 1" w:semiHidden="0" w:uiPriority="60" w:unhideWhenUsed="0"/>
-    <w:lsdException w:name="Light List Accent 1" w:semiHidden="0" w:uiPriority="61" w:unhideWhenUsed="0"/>
-    <w:lsdException w:name="Light Grid Accent 1" w:semiHidden="0" w:uiPriority="62" w:unhideWhenUsed="0"/>
-    <w:lsdException w:name="Medium Shading 1 Accent 1" w:semiHidden="0" w:uiPriority="63" w:unhideWhenUsed="0"/>
-    <w:lsdException w:name="Medium Shading 2 Accent 1" w:semiHidden="0" w:uiPriority="64" w:unhideWhenUsed="0"/>
-    <w:lsdException w:name="Medium List 1 Accent 1" w:semiHidden="0" w:uiPriority="65" w:unhideWhenUsed="0"/>
-    <w:lsdException w:name="Revision" w:unhideWhenUsed="0"/>
-    <w:lsdException w:name="List Paragraph" w:semiHidden="0" w:uiPriority="34" w:unhideWhenUsed="0" w:qFormat="1"/>
-    <w:lsdException w:name="Quote" w:semiHidden="0" w:uiPriority="29" w:unhideWhenUsed="0" w:qFormat="1"/>
-    <w:lsdException w:name="Intense Quote" w:semiHidden="0" w:uiPriority="30" w:unhideWhenUsed="0" w:qFormat="1"/>
-    <w:lsdException w:name="Medium List 2 Accent 1" w:semiHidden="0" w:uiPriority="66" w:unhideWhenUsed="0"/>
-    <w:lsdException w:name="Medium Grid 1 Accent 1" w:semiHidden="0" w:uiPriority="67" w:unhideWhenUsed="0"/>
-    <w:lsdException w:name="Medium Grid 2 Accent 1" w:semiHidden="0" w:uiPriority="68" w:unhideWhenUsed="0"/>
-    <w:lsdException w:name="Medium Grid 3 Accent 1" w:semiHidden="0" w:uiPriority="69" w:unhideWhenUsed="0"/>
-    <w:lsdException w:name="Dark List Accent 1" w:semiHidden="0" w:uiPriority="70" w:unhideWhenUsed="0"/>
-    <w:lsdException w:name="Colorful Shading Accent 1" w:semiHidden="0" w:uiPriority="71" w:unhideWhenUsed="0"/>
-    <w:lsdException w:name="Colorful List Accent 1" w:semiHidden="0" w:uiPriority="72" w:unhideWhenUsed="0"/>
-    <w:lsdException w:name="Colorful Grid Accent 1" w:semiHidden="0" w:uiPriority="73" w:unhideWhenUsed="0"/>
-    <w:lsdException w:name="Light Shading Accent 2" w:semiHidden="0" w:uiPriority="60" w:unhideWhenUsed="0"/>
-    <w:lsdException w:name="Light List Accent 2" w:semiHidden="0" w:uiPriority="61" w:unhideWhenUsed="0"/>
-    <w:lsdException w:name="Light Grid Accent 2" w:semiHidden="0" w:uiPriority="62" w:unhideWhenUsed="0"/>
-    <w:lsdException w:name="Medium Shading 1 Accent 2" w:semiHidden="0" w:uiPriority="63" w:unhideWhenUsed="0"/>
-    <w:lsdException w:name="Medium Shading 2 Accent 2" w:semiHidden="0" w:uiPriority="64" w:unhideWhenUsed="0"/>
-    <w:lsdException w:name="Medium List 1 Accent 2" w:semiHidden="0" w:uiPriority="65" w:unhideWhenUsed="0"/>
-    <w:lsdException w:name="Medium List 2 Accent 2" w:semiHidden="0" w:uiPriority="66" w:unhideWhenUsed="0"/>
-    <w:lsdException w:name="Medium Grid 1 Accent 2" w:semiHidden="0" w:uiPriority="67" w:unhideWhenUsed="0"/>
-    <w:lsdException w:name="Medium Grid 2 Accent 2" w:semiHidden="0" w:uiPriority="68" w:unhideWhenUsed="0"/>
-    <w:lsdException w:name="Medium Grid 3 Accent 2" w:semiHidden="0" w:uiPriority="69" w:unhideWhenUsed="0"/>
-    <w:lsdException w:name="Dark List Accent 2" w:semiHidden="0" w:uiPriority="70" w:unhideWhenUsed="0"/>
-    <w:lsdException w:name="Colorful Shading Accent 2" w:semiHidden="0" w:uiPriority="71" w:unhideWhenUsed="0"/>
-    <w:lsdException w:name="Colorful List Accent 2" w:semiHidden="0" w:uiPriority="72" w:unhideWhenUsed="0"/>
-    <w:lsdException w:name="Colorful Grid Accent 2" w:semiHidden="0" w:uiPriority="73" w:unhideWhenUsed="0"/>
-    <w:lsdException w:name="Light Shading Accent 3" w:semiHidden="0" w:uiPriority="60" w:unhideWhenUsed="0"/>
-    <w:lsdException w:name="Light List Accent 3" w:semiHidden="0" w:uiPriority="61" w:unhideWhenUsed="0"/>
-    <w:lsdException w:name="Light Grid Accent 3" w:semiHidden="0" w:uiPriority="62" w:unhideWhenUsed="0"/>
-    <w:lsdException w:name="Medium Shading 1 Accent 3" w:semiHidden="0" w:uiPriority="63" w:unhideWhenUsed="0"/>
-    <w:lsdException w:name="Medium Shading 2 Accent 3" w:semiHidden="0" w:uiPriority="64" w:unhideWhenUsed="0"/>
-    <w:lsdException w:name="Medium List 1 Accent 3" w:semiHidden="0" w:uiPriority="65" w:unhideWhenUsed="0"/>
-    <w:lsdException w:name="Medium List 2 Accent 3" w:semiHidden="0" w:uiPriority="66" w:unhideWhenUsed="0"/>
-    <w:lsdException w:name="Medium Grid 1 Accent 3" w:semiHidden="0" w:uiPriority="67" w:unhideWhenUsed="0"/>
-    <w:lsdException w:name="Medium Grid 2 Accent 3" w:semiHidden="0" w:uiPriority="68" w:unhideWhenUsed="0"/>
-    <w:lsdException w:name="Medium Grid 3 Accent 3" w:semiHidden="0" w:uiPriority="69" w:unhideWhenUsed="0"/>
-    <w:lsdException w:name="Dark List Accent 3" w:semiHidden="0" w:uiPriority="70" w:unhideWhenUsed="0"/>
-    <w:lsdException w:name="Colorful Shading Accent 3" w:semiHidden="0" w:uiPriority="71" w:unhideWhenUsed="0"/>
-    <w:lsdException w:name="Colorful List Accent 3" w:semiHidden="0" w:uiPriority="72" w:unhideWhenUsed="0"/>
-    <w:lsdException w:name="Colorful Grid Accent 3" w:semiHidden="0" w:uiPriority="73" w:unhideWhenUsed="0"/>
-    <w:lsdException w:name="Light Shading Accent 4" w:semiHidden="0" w:uiPriority="60" w:unhideWhenUsed="0"/>
-    <w:lsdException w:name="Light List Accent 4" w:semiHidden="0" w:uiPriority="61" w:unhideWhenUsed="0"/>
-    <w:lsdException w:name="Light Grid Accent 4" w:semiHidden="0" w:uiPriority="62" w:unhideWhenUsed="0"/>
-    <w:lsdException w:name="Medium Shading 1 Accent 4" w:semiHidden="0" w:uiPriority="63" w:unhideWhenUsed="0"/>
-    <w:lsdException w:name="Medium Shading 2 Accent 4" w:semiHidden="0" w:uiPriority="64" w:unhideWhenUsed="0"/>
-    <w:lsdException w:name="Medium List 1 Accent 4" w:semiHidden="0" w:uiPriority="65" w:unhideWhenUsed="0"/>
-    <w:lsdException w:name="Medium List 2 Accent 4" w:semiHidden="0" w:uiPriority="66" w:unhideWhenUsed="0"/>
-    <w:lsdException w:name="Medium Grid 1 Accent 4" w:semiHidden="0" w:uiPriority="67" w:unhideWhenUsed="0"/>
-    <w:lsdException w:name="Medium Grid 2 Accent 4" w:semiHidden="0" w:uiPriority="68" w:unhideWhenUsed="0"/>
-    <w:lsdException w:name="Medium Grid 3 Accent 4" w:semiHidden="0" w:uiPriority="69" w:unhideWhenUsed="0"/>
-    <w:lsdException w:name="Dark List Accent 4" w:semiHidden="0" w:uiPriority="70" w:unhideWhenUsed="0"/>
-    <w:lsdException w:name="Colorful Shading Accent 4" w:semiHidden="0" w:uiPriority="71" w:unhideWhenUsed="0"/>
-    <w:lsdException w:name="Colorful List Accent 4" w:semiHidden="0" w:uiPriority="72" w:unhideWhenUsed="0"/>
-    <w:lsdException w:name="Colorful Grid Accent 4" w:semiHidden="0" w:uiPriority="73" w:unhideWhenUsed="0"/>
-    <w:lsdException w:name="Light Shading Accent 5" w:semiHidden="0" w:uiPriority="60" w:unhideWhenUsed="0"/>
-    <w:lsdException w:name="Light List Accent 5" w:semiHidden="0" w:uiPriority="61" w:unhideWhenUsed="0"/>
-    <w:lsdException w:name="Light Grid Accent 5" w:semiHidden="0" w:uiPriority="62" w:unhideWhenUsed="0"/>
-    <w:lsdException w:name="Medium Shading 1 Accent 5" w:semiHidden="0" w:uiPriority="63" w:unhideWhenUsed="0"/>
-    <w:lsdException w:name="Medium Shading 2 Accent 5" w:semiHidden="0" w:uiPriority="64" w:unhideWhenUsed="0"/>
-    <w:lsdException w:name="Medium List 1 Accent 5" w:semiHidden="0" w:uiPriority="65" w:unhideWhenUsed="0"/>
-    <w:lsdException w:name="Medium List 2 Accent 5" w:semiHidden="0" w:uiPriority="66" w:unhideWhenUsed="0"/>
-    <w:lsdException w:name="Medium Grid 1 Accent 5" w:semiHidden="0" w:uiPriority="67" w:unhideWhenUsed="0"/>
-    <w:lsdException w:name="Medium Grid 2 Accent 5" w:semiHidden="0" w:uiPriority="68" w:unhideWhenUsed="0"/>
-    <w:lsdException w:name="Medium Grid 3 Accent 5" w:semiHidden="0" w:uiPriority="69" w:unhideWhenUsed="0"/>
-    <w:lsdException w:name="Dark List Accent 5" w:semiHidden="0" w:uiPriority="70" w:unhideWhenUsed="0"/>
-    <w:lsdException w:name="Colorful Shading Accent 5" w:semiHidden="0" w:uiPriority="71" w:unhideWhenUsed="0"/>
-    <w:lsdException w:name="Colorful List Accent 5" w:semiHidden="0" w:uiPriority="72" w:unhideWhenUsed="0"/>
-    <w:lsdException w:name="Colorful Grid Accent 5" w:semiHidden="0" w:uiPriority="73" w:unhideWhenUsed="0"/>
-    <w:lsdException w:name="Light Shading Accent 6" w:semiHidden="0" w:uiPriority="60" w:unhideWhenUsed="0"/>
-    <w:lsdException w:name="Light List Accent 6" w:semiHidden="0" w:uiPriority="61" w:unhideWhenUsed="0"/>
-    <w:lsdException w:name="Light Grid Accent 6" w:semiHidden="0" w:uiPriority="62" w:unhideWhenUsed="0"/>
-    <w:lsdException w:name="Medium Shading 1 Accent 6" w:semiHidden="0" w:uiPriority="63" w:unhideWhenUsed="0"/>
-    <w:lsdException w:name="Medium Shading 2 Accent 6" w:semiHidden="0" w:uiPriority="64" w:unhideWhenUsed="0"/>
-    <w:lsdException w:name="Medium List 1 Accent 6" w:semiHidden="0" w:uiPriority="65" w:unhideWhenUsed="0"/>
-    <w:lsdException w:name="Medium List 2 Accent 6" w:semiHidden="0" w:uiPriority="66" w:unhideWhenUsed="0"/>
-    <w:lsdException w:name="Medium Grid 1 Accent 6" w:semiHidden="0" w:uiPriority="67" w:unhideWhenUsed="0"/>
-    <w:lsdException w:name="Medium Grid 2 Accent 6" w:semiHidden="0" w:uiPriority="68" w:unhideWhenUsed="0"/>
-    <w:lsdException w:name="Medium Grid 3 Accent 6" w:semiHidden="0" w:uiPriority="69" w:unhideWhenUsed="0"/>
-    <w:lsdException w:name="Dark List Accent 6" w:semiHidden="0" w:uiPriority="70" w:unhideWhenUsed="0"/>
-    <w:lsdException w:name="Colorful Shading Accent 6" w:semiHidden="0" w:uiPriority="71" w:unhideWhenUsed="0"/>
-    <w:lsdException w:name="Colorful List Accent 6" w:semiHidden="0" w:uiPriority="72" w:unhideWhenUsed="0"/>
-    <w:lsdException w:name="Colorful Grid Accent 6" w:semiHidden="0" w:uiPriority="73" w:unhideWhenUsed="0"/>
-    <w:lsdException w:name="Subtle Emphasis" w:semiHidden="0" w:uiPriority="19" w:unhideWhenUsed="0" w:qFormat="1"/>
-    <w:lsdException w:name="Intense Emphasis" w:semiHidden="0" w:uiPriority="21" w:unhideWhenUsed="0" w:qFormat="1"/>
-    <w:lsdException w:name="Subtle Reference" w:semiHidden="0" w:uiPriority="31" w:unhideWhenUsed="0" w:qFormat="1"/>
-    <w:lsdException w:name="Intense Reference" w:semiHidden="0" w:uiPriority="32" w:unhideWhenUsed="0" w:qFormat="1"/>
-    <w:lsdException w:name="Book Title" w:semiHidden="0" w:uiPriority="33" w:unhideWhenUsed="0" w:qFormat="1"/>
-    <w:lsdException w:name="Bibliography" w:uiPriority="37"/>
-    <w:lsdException w:name="TOC Heading" w:uiPriority="39" w:qFormat="1"/>
-  </w:latentStyles>
-  <w:style w:type="paragraph" w:default="1" w:styleId="Normal">
-    <w:name w:val="Normal"/>
-    <w:qFormat/>
-    <w:rsid w:val="008D29A7"/>
-  </w:style>
-  <w:style w:type="character" w:default="1" w:styleId="DefaultParagraphFont">
-    <w:name w:val="Default Paragraph Font"/>
-    <w:uiPriority w:val="1"/>
-    <w:semiHidden/>
-    <w:unhideWhenUsed/>
-  </w:style>
-  <w:style w:type="table" w:default="1" w:styleId="TableNormal">
-    <w:name w:val="Normal Table"/>
-    <w:uiPriority w:val="99"/>
-    <w:semiHidden/>
-    <w:unhideWhenUsed/>
-    <w:tblPr>
-      <w:tblInd w:w="0" w:type="dxa"/>
-      <w:tblCellMar>
-        <w:top w:w="0" w:type="dxa"/>
-        <w:left w:w="108" w:type="dxa"/>
-        <w:bottom w:w="0" w:type="dxa"/>
-        <w:right w:w="108" w:type="dxa"/>
-      </w:tblCellMar>
-    </w:tblPr>
-  </w:style>
-  <w:style w:type="numbering" w:default="1" w:styleId="NoList">
-    <w:name w:val="No List"/>
-    <w:uiPriority w:val="99"/>
-    <w:semiHidden/>
-    <w:unhideWhenUsed/>
-  </w:style>
-  <w:style w:type="paragraph" w:styleId="BalloonText">
-    <w:name w:val="Balloon Text"/>
-    <w:basedOn w:val="Normal"/>
-    <w:link w:val="BalloonTextChar"/>
-    <w:uiPriority w:val="99"/>
-    <w:semiHidden/>
-    <w:unhideWhenUsed/>
-    <w:rsid w:val="007C30D9"/>
-    <w:pPr>
-      <w:spacing w:after="0" w:line="240" w:lineRule="auto"/>
-    </w:pPr>
-    <w:rPr>
-      <w:rFonts w:ascii="Tahoma" w:hAnsi="Tahoma" w:cs="Tahoma"/>
-      <w:sz w:val="16"/>
-      <w:szCs w:val="16"/>
-    </w:rPr>
-  </w:style>
-  <w:style w:type="character" w:customStyle="1" w:styleId="BalloonTextChar">
-    <w:name w:val="Balloon Text Char"/>
-    <w:basedOn w:val="DefaultParagraphFont"/>
-    <w:link w:val="BalloonText"/>
-    <w:uiPriority w:val="99"/>
-    <w:semiHidden/>
-    <w:rsid w:val="007C30D9"/>
-    <w:rPr>
-      <w:rFonts w:ascii="Tahoma" w:hAnsi="Tahoma" w:cs="Tahoma"/>
-      <w:sz w:val="16"/>
-      <w:szCs w:val="16"/>
-    </w:rPr>
-  </w:style>
-</w:styles>
-</file>
-
-<file path=word/stylesWithEffects.xml><?xml version="1.0" encoding="utf-8"?>
-<w:styles xmlns:wpc="http://schemas.microsoft.com/office/word/2010/wordprocessingCanvas" xmlns:mc="http://schemas.openxmlformats.org/markup-compatibility/2006" xmlns:o="urn:schemas-microsoft-com:office:office" xmlns:r="http://schemas.openxmlformats.org/officeDocument/2006/relationships" xmlns:m="http://schemas.openxmlformats.org/officeDocument/2006/math" xmlns:v="urn:schemas-microsoft-com:vml" xmlns:wp14="http://schemas.microsoft.com/office/word/2010/wordprocessingDrawing" xmlns:wp="http://schemas.openxmlformats.org/drawingml/2006/wordprocessingDrawing" xmlns:w10="urn:schemas-microsoft-com:office:word" xmlns:w="http://schemas.openxmlformats.org/wordprocessingml/2006/main" xmlns:w14="http://schemas.microsoft.com/office/word/2010/wordml" xmlns:wpg="http://schemas.microsoft.com/office/word/2010/wordprocessingGroup" xmlns:wpi="http://schemas.microsoft.com/office/word/2010/wordprocessingInk" xmlns:wne="http://schemas.microsoft.com/office/word/2006/wordml" xmlns:wps="http://schemas.microsoft.com/office/word/2010/wordprocessingShape" mc:Ignorable="w14 wp14">
-  <w:docDefaults>
-    <w:rPrDefault>
-      <w:rPr>
-        <w:rFonts w:asciiTheme="minorHAnsi" w:eastAsiaTheme="minorHAnsi" w:hAnsiTheme="minorHAnsi" w:cstheme="minorBidi"/>
-        <w:sz w:val="22"/>
-        <w:szCs w:val="22"/>
-        <w:lang w:val="en-US" w:eastAsia="en-US" w:bidi="ar-SA"/>
-      </w:rPr>
-    </w:rPrDefault>
-    <w:pPrDefault>
-      <w:pPr>
-        <w:spacing w:after="200" w:line="276" w:lineRule="auto"/>
-      </w:pPr>
-    </w:pPrDefault>
-  </w:docDefaults>
-  <w:latentStyles w:defLockedState="0" w:defUIPriority="99" w:defSemiHidden="1" w:defUnhideWhenUsed="1" w:defQFormat="0" w:count="267">
-    <w:lsdException w:name="Normal" w:semiHidden="0" w:uiPriority="0" w:unhideWhenUsed="0" w:qFormat="1"/>
-    <w:lsdException w:name="heading 1" w:semiHidden="0" w:uiPriority="9" w:unhideWhenUsed="0" w:qFormat="1"/>
-    <w:lsdException w:name="heading 2" w:uiPriority="9" w:qFormat="1"/>
-    <w:lsdException w:name="heading 3" w:uiPriority="9" w:qFormat="1"/>
-    <w:lsdException w:name="heading 4" w:uiPriority="9" w:qFormat="1"/>
-    <w:lsdException w:name="heading 5" w:uiPriority="9" w:qFormat="1"/>
-    <w:lsdException w:name="heading 6" w:uiPriority="9" w:qFormat="1"/>
-    <w:lsdException w:name="heading 7" w:uiPriority="9" w:qFormat="1"/>
-    <w:lsdException w:name="heading 8" w:uiPriority="9" w:qFormat="1"/>
-    <w:lsdException w:name="heading 9" w:uiPriority="9" w:qFormat="1"/>
-    <w:lsdException w:name="toc 1" w:uiPriority="39"/>
-    <w:lsdException w:name="toc 2" w:uiPriority="39"/>
-    <w:lsdException w:name="toc 3" w:uiPriority="39"/>
-    <w:lsdException w:name="toc 4" w:uiPriority="39"/>
-    <w:lsdException w:name="toc 5" w:uiPriority="39"/>
-    <w:lsdException w:name="toc 6" w:uiPriority="39"/>
-    <w:lsdException w:name="toc 7" w:uiPriority="39"/>
-    <w:lsdException w:name="toc 8" w:uiPriority="39"/>
-    <w:lsdException w:name="toc 9" w:uiPriority="39"/>
-    <w:lsdException w:name="caption" w:uiPriority="35" w:qFormat="1"/>
-    <w:lsdException w:name="Title" w:semiHidden="0" w:uiPriority="10" w:unhideWhenUsed="0" w:qFormat="1"/>
-    <w:lsdException w:name="Default Paragraph Font" w:uiPriority="1"/>
-    <w:lsdException w:name="Subtitle" w:semiHidden="0" w:uiPriority="11" w:unhideWhenUsed="0" w:qFormat="1"/>
-    <w:lsdException w:name="Strong" w:semiHidden="0" w:uiPriority="22" w:unhideWhenUsed="0" w:qFormat="1"/>
-    <w:lsdException w:name="Emphasis" w:semiHidden="0" w:uiPriority="20" w:unhideWhenUsed="0" w:qFormat="1"/>
-    <w:lsdException w:name="Table Grid" w:semiHidden="0" w:uiPriority="59" w:unhideWhenUsed="0"/>
-    <w:lsdException w:name="Placeholder Text" w:unhideWhenUsed="0"/>
-    <w:lsdException w:name="No Spacing" w:semiHidden="0" w:uiPriority="1" w:unhideWhenUsed="0" w:qFormat="1"/>
-    <w:lsdException w:name="Light Shading" w:semiHidden="0" w:uiPriority="60" w:unhideWhenUsed="0"/>
-    <w:lsdException w:name="Light List" w:semiHidden="0" w:uiPriority="61" w:unhideWhenUsed="0"/>
-    <w:lsdException w:name="Light Grid" w:semiHidden="0" w:uiPriority="62" w:unhideWhenUsed="0"/>
-    <w:lsdException w:name="Medium Shading 1" w:semiHidden="0" w:uiPriority="63" w:unhideWhenUsed="0"/>
-    <w:lsdException w:name="Medium Shading 2" w:semiHidden="0" w:uiPriority="64" w:unhideWhenUsed="0"/>
-    <w:lsdException w:name="Medium List 1" w:semiHidden="0" w:uiPriority="65" w:unhideWhenUsed="0"/>
-    <w:lsdException w:name="Medium List 2" w:semiHidden="0" w:uiPriority="66" w:unhideWhenUsed="0"/>
-    <w:lsdException w:name="Medium Grid 1" w:semiHidden="0" w:uiPriority="67" w:unhideWhenUsed="0"/>
-    <w:lsdException w:name="Medium Grid 2" w:semiHidden="0" w:uiPriority="68" w:unhideWhenUsed="0"/>
-    <w:lsdException w:name="Medium Grid 3" w:semiHidden="0" w:uiPriority="69" w:unhideWhenUsed="0"/>
-    <w:lsdException w:name="Dark List" w:semiHidden="0" w:uiPriority="70" w:unhideWhenUsed="0"/>
-    <w:lsdException w:name="Colorful Shading" w:semiHidden="0" w:uiPriority="71" w:unhideWhenUsed="0"/>
-    <w:lsdException w:name="Colorful List" w:semiHidden="0" w:uiPriority="72" w:unhideWhenUsed="0"/>
-    <w:lsdException w:name="Colorful Grid" w:semiHidden="0" w:uiPriority="73" w:unhideWhenUsed="0"/>
-    <w:lsdException w:name="Light Shading Accent 1" w:semiHidden="0" w:uiPriority="60" w:unhideWhenUsed="0"/>
-    <w:lsdException w:name="Light List Accent 1" w:semiHidden="0" w:uiPriority="61" w:unhideWhenUsed="0"/>
-    <w:lsdException w:name="Light Grid Accent 1" w:semiHidden="0" w:uiPriority="62" w:unhideWhenUsed="0"/>
-    <w:lsdException w:name="Medium Shading 1 Accent 1" w:semiHidden="0" w:uiPriority="63" w:unhideWhenUsed="0"/>
-    <w:lsdException w:name="Medium Shading 2 Accent 1" w:semiHidden="0" w:uiPriority="64" w:unhideWhenUsed="0"/>
-    <w:lsdException w:name="Medium List 1 Accent 1" w:semiHidden="0" w:uiPriority="65" w:unhideWhenUsed="0"/>
-    <w:lsdException w:name="Revision" w:unhideWhenUsed="0"/>
-    <w:lsdException w:name="List Paragraph" w:semiHidden="0" w:uiPriority="34" w:unhideWhenUsed="0" w:qFormat="1"/>
-    <w:lsdException w:name="Quote" w:semiHidden="0" w:uiPriority="29" w:unhideWhenUsed="0" w:qFormat="1"/>
-    <w:lsdException w:name="Intense Quote" w:semiHidden="0" w:uiPriority="30" w:unhideWhenUsed="0" w:qFormat="1"/>
-    <w:lsdException w:name="Medium List 2 Accent 1" w:semiHidden="0" w:uiPriority="66" w:unhideWhenUsed="0"/>
-    <w:lsdException w:name="Medium Grid 1 Accent 1" w:semiHidden="0" w:uiPriority="67" w:unhideWhenUsed="0"/>
-    <w:lsdException w:name="Medium Grid 2 Accent 1" w:semiHidden="0" w:uiPriority="68" w:unhideWhenUsed="0"/>
-    <w:lsdException w:name="Medium Grid 3 Accent 1" w:semiHidden="0" w:uiPriority="69" w:unhideWhenUsed="0"/>
-    <w:lsdException w:name="Dark List Accent 1" w:semiHidden="0" w:uiPriority="70" w:unhideWhenUsed="0"/>
-    <w:lsdException w:name="Colorful Shading Accent 1" w:semiHidden="0" w:uiPriority="71" w:unhideWhenUsed="0"/>
-    <w:lsdException w:name="Colorful List Accent 1" w:semiHidden="0" w:uiPriority="72" w:unhideWhenUsed="0"/>
-    <w:lsdException w:name="Colorful Grid Accent 1" w:semiHidden="0" w:uiPriority="73" w:unhideWhenUsed="0"/>
-    <w:lsdException w:name="Light Shading Accent 2" w:semiHidden="0" w:uiPriority="60" w:unhideWhenUsed="0"/>
-    <w:lsdException w:name="Light List Accent 2" w:semiHidden="0" w:uiPriority="61" w:unhideWhenUsed="0"/>
-    <w:lsdException w:name="Light Grid Accent 2" w:semiHidden="0" w:uiPriority="62" w:unhideWhenUsed="0"/>
-    <w:lsdException w:name="Medium Shading 1 Accent 2" w:semiHidden="0" w:uiPriority="63" w:unhideWhenUsed="0"/>
-    <w:lsdException w:name="Medium Shading 2 Accent 2" w:semiHidden="0" w:uiPriority="64" w:unhideWhenUsed="0"/>
-    <w:lsdException w:name="Medium List 1 Accent 2" w:semiHidden="0" w:uiPriority="65" w:unhideWhenUsed="0"/>
-    <w:lsdException w:name="Medium List 2 Accent 2" w:semiHidden="0" w:uiPriority="66" w:unhideWhenUsed="0"/>
-    <w:lsdException w:name="Medium Grid 1 Accent 2" w:semiHidden="0" w:uiPriority="67" w:unhideWhenUsed="0"/>
-    <w:lsdException w:name="Medium Grid 2 Accent 2" w:semiHidden="0" w:uiPriority="68" w:unhideWhenUsed="0"/>
-    <w:lsdException w:name="Medium Grid 3 Accent 2" w:semiHidden="0" w:uiPriority="69" w:unhideWhenUsed="0"/>
-    <w:lsdException w:name="Dark List Accent 2" w:semiHidden="0" w:uiPriority="70" w:unhideWhenUsed="0"/>
-    <w:lsdException w:name="Colorful Shading Accent 2" w:semiHidden="0" w:uiPriority="71" w:unhideWhenUsed="0"/>
-    <w:lsdException w:name="Colorful List Accent 2" w:semiHidden="0" w:uiPriority="72" w:unhideWhenUsed="0"/>
-    <w:lsdException w:name="Colorful Grid Accent 2" w:semiHidden="0" w:uiPriority="73" w:unhideWhenUsed="0"/>
-    <w:lsdException w:name="Light Shading Accent 3" w:semiHidden="0" w:uiPriority="60" w:unhideWhenUsed="0"/>
-    <w:lsdException w:name="Light List Accent 3" w:semiHidden="0" w:uiPriority="61" w:unhideWhenUsed="0"/>
-    <w:lsdException w:name="Light Grid Accent 3" w:semiHidden="0" w:uiPriority="62" w:unhideWhenUsed="0"/>
-    <w:lsdException w:name="Medium Shading 1 Accent 3" w:semiHidden="0" w:uiPriority="63" w:unhideWhenUsed="0"/>
-    <w:lsdException w:name="Medium Shading 2 Accent 3" w:semiHidden="0" w:uiPriority="64" w:unhideWhenUsed="0"/>
-    <w:lsdException w:name="Medium List 1 Accent 3" w:semiHidden="0" w:uiPriority="65" w:unhideWhenUsed="0"/>
-    <w:lsdException w:name="Medium List 2 Accent 3" w:semiHidden="0" w:uiPriority="66" w:unhideWhenUsed="0"/>
-    <w:lsdException w:name="Medium Grid 1 Accent 3" w:semiHidden="0" w:uiPriority="67" w:unhideWhenUsed="0"/>
-    <w:lsdException w:name="Medium Grid 2 Accent 3" w:semiHidden="0" w:uiPriority="68" w:unhideWhenUsed="0"/>
-    <w:lsdException w:name="Medium Grid 3 Accent 3" w:semiHidden="0" w:uiPriority="69" w:unhideWhenUsed="0"/>
-    <w:lsdException w:name="Dark List Accent 3" w:semiHidden="0" w:uiPriority="70" w:unhideWhenUsed="0"/>
-    <w:lsdException w:name="Colorful Shading Accent 3" w:semiHidden="0" w:uiPriority="71" w:unhideWhenUsed="0"/>
-    <w:lsdException w:name="Colorful List Accent 3" w:semiHidden="0" w:uiPriority="72" w:unhideWhenUsed="0"/>
-    <w:lsdException w:name="Colorful Grid Accent 3" w:semiHidden="0" w:uiPriority="73" w:unhideWhenUsed="0"/>
-    <w:lsdException w:name="Light Shading Accent 4" w:semiHidden="0" w:uiPriority="60" w:unhideWhenUsed="0"/>
-    <w:lsdException w:name="Light List Accent 4" w:semiHidden="0" w:uiPriority="61" w:unhideWhenUsed="0"/>
-    <w:lsdException w:name="Light Grid Accent 4" w:semiHidden="0" w:uiPriority="62" w:unhideWhenUsed="0"/>
-    <w:lsdException w:name="Medium Shading 1 Accent 4" w:semiHidden="0" w:uiPriority="63" w:unhideWhenUsed="0"/>
-    <w:lsdException w:name="Medium Shading 2 Accent 4" w:semiHidden="0" w:uiPriority="64" w:unhideWhenUsed="0"/>
-    <w:lsdException w:name="Medium List 1 Accent 4" w:semiHidden="0" w:uiPriority="65" w:unhideWhenUsed="0"/>
-    <w:lsdException w:name="Medium List 2 Accent 4" w:semiHidden="0" w:uiPriority="66" w:unhideWhenUsed="0"/>
-    <w:lsdException w:name="Medium Grid 1 Accent 4" w:semiHidden="0" w:uiPriority="67" w:unhideWhenUsed="0"/>
-    <w:lsdException w:name="Medium Grid 2 Accent 4" w:semiHidden="0" w:uiPriority="68" w:unhideWhenUsed="0"/>
-    <w:lsdException w:name="Medium Grid 3 Accent 4" w:semiHidden="0" w:uiPriority="69" w:unhideWhenUsed="0"/>
-    <w:lsdException w:name="Dark List Accent 4" w:semiHidden="0" w:uiPriority="70" w:unhideWhenUsed="0"/>
-    <w:lsdException w:name="Colorful Shading Accent 4" w:semiHidden="0" w:uiPriority="71" w:unhideWhenUsed="0"/>
-    <w:lsdException w:name="Colorful List Accent 4" w:semiHidden="0" w:uiPriority="72" w:unhideWhenUsed="0"/>
-    <w:lsdException w:name="Colorful Grid Accent 4" w:semiHidden="0" w:uiPriority="73" w:unhideWhenUsed="0"/>
-    <w:lsdException w:name="Light Shading Accent 5" w:semiHidden="0" w:uiPriority="60" w:unhideWhenUsed="0"/>
-    <w:lsdException w:name="Light List Accent 5" w:semiHidden="0" w:uiPriority="61" w:unhideWhenUsed="0"/>
-    <w:lsdException w:name="Light Grid Accent 5" w:semiHidden="0" w:uiPriority="62" w:unhideWhenUsed="0"/>
-    <w:lsdException w:name="Medium Shading 1 Accent 5" w:semiHidden="0" w:uiPriority="63" w:unhideWhenUsed="0"/>
-    <w:lsdException w:name="Medium Shading 2 Accent 5" w:semiHidden="0" w:uiPriority="64" w:unhideWhenUsed="0"/>
-    <w:lsdException w:name="Medium List 1 Accent 5" w:semiHidden="0" w:uiPriority="65" w:unhideWhenUsed="0"/>
-    <w:lsdException w:name="Medium List 2 Accent 5" w:semiHidden="0" w:uiPriority="66" w:unhideWhenUsed="0"/>
-    <w:lsdException w:name="Medium Grid 1 Accent 5" w:semiHidden="0" w:uiPriority="67" w:unhideWhenUsed="0"/>
-    <w:lsdException w:name="Medium Grid 2 Accent 5" w:semiHidden="0" w:uiPriority="68" w:unhideWhenUsed="0"/>
-    <w:lsdException w:name="Medium Grid 3 Accent 5" w:semiHidden="0" w:uiPriority="69" w:unhideWhenUsed="0"/>
-    <w:lsdException w:name="Dark List Accent 5" w:semiHidden="0" w:uiPriority="70" w:unhideWhenUsed="0"/>
-    <w:lsdException w:name="Colorful Shading Accent 5" w:semiHidden="0" w:uiPriority="71" w:unhideWhenUsed="0"/>
-    <w:lsdException w:name="Colorful List Accent 5" w:semiHidden="0" w:uiPriority="72" w:unhideWhenUsed="0"/>
-    <w:lsdException w:name="Colorful Grid Accent 5" w:semiHidden="0" w:uiPriority="73" w:unhideWhenUsed="0"/>
-    <w:lsdException w:name="Light Shading Accent 6" w:semiHidden="0" w:uiPriority="60" w:unhideWhenUsed="0"/>
-    <w:lsdException w:name="Light List Accent 6" w:semiHidden="0" w:uiPriority="61" w:unhideWhenUsed="0"/>
-    <w:lsdException w:name="Light Grid Accent 6" w:semiHidden="0" w:uiPriority="62" w:unhideWhenUsed="0"/>
-    <w:lsdException w:name="Medium Shading 1 Accent 6" w:semiHidden="0" w:uiPriority="63" w:unhideWhenUsed="0"/>
-    <w:lsdException w:name="Medium Shading 2 Accent 6" w:semiHidden="0" w:uiPriority="64" w:unhideWhenUsed="0"/>
-    <w:lsdException w:name="Medium List 1 Accent 6" w:semiHidden="0" w:uiPriority="65" w:unhideWhenUsed="0"/>
-    <w:lsdException w:name="Medium List 2 Accent 6" w:semiHidden="0" w:uiPriority="66" w:unhideWhenUsed="0"/>
-    <w:lsdException w:name="Medium Grid 1 Accent 6" w:semiHidden="0" w:uiPriority="67" w:unhideWhenUsed="0"/>
-    <w:lsdException w:name="Medium Grid 2 Accent 6" w:semiHidden="0" w:uiPriority="68" w:unhideWhenUsed="0"/>
-    <w:lsdException w:name="Medium Grid 3 Accent 6" w:semiHidden="0" w:uiPriority="69" w:unhideWhenUsed="0"/>
-    <w:lsdException w:name="Dark List Accent 6" w:semiHidden="0" w:uiPriority="70" w:unhideWhenUsed="0"/>
-    <w:lsdException w:name="Colorful Shading Accent 6" w:semiHidden="0" w:uiPriority="71" w:unhideWhenUsed="0"/>
-    <w:lsdException w:name="Colorful List Accent 6" w:semiHidden="0" w:uiPriority="72" w:unhideWhenUsed="0"/>
-    <w:lsdException w:name="Colorful Grid Accent 6" w:semiHidden="0" w:uiPriority="73" w:unhideWhenUsed="0"/>
-    <w:lsdException w:name="Subtle Emphasis" w:semiHidden="0" w:uiPriority="19" w:unhideWhenUsed="0" w:qFormat="1"/>
-    <w:lsdException w:name="Intense Emphasis" w:semiHidden="0" w:uiPriority="21" w:unhideWhenUsed="0" w:qFormat="1"/>
-    <w:lsdException w:name="Subtle Reference" w:semiHidden="0" w:uiPriority="31" w:unhideWhenUsed="0" w:qFormat="1"/>
-    <w:lsdException w:name="Intense Reference" w:semiHidden="0" w:uiPriority="32" w:unhideWhenUsed="0" w:qFormat="1"/>
-    <w:lsdException w:name="Book Title" w:semiHidden="0" w:uiPriority="33" w:unhideWhenUsed="0" w:qFormat="1"/>
-    <w:lsdException w:name="Bibliography" w:uiPriority="37"/>
-    <w:lsdException w:name="TOC Heading" w:uiPriority="39" w:qFormat="1"/>
+  <w:latentStyles w:defLockedState="0" w:defUIPriority="99" w:defSemiHidden="0" w:defUnhideWhenUsed="0" w:defQFormat="0" w:count="371">
+    <w:lsdException w:name="Normal" w:uiPriority="0" w:qFormat="1"/>
+    <w:lsdException w:name="heading 1" w:uiPriority="9" w:qFormat="1"/>
+    <w:lsdException w:name="heading 2" w:semiHidden="1" w:uiPriority="9" w:unhideWhenUsed="1" w:qFormat="1"/>
+    <w:lsdException w:name="heading 3" w:semiHidden="1" w:uiPriority="9" w:unhideWhenUsed="1" w:qFormat="1"/>
+    <w:lsdException w:name="heading 4" w:semiHidden="1" w:uiPriority="9" w:unhideWhenUsed="1" w:qFormat="1"/>
+    <w:lsdException w:name="heading 5" w:semiHidden="1" w:uiPriority="9" w:unhideWhenUsed="1" w:qFormat="1"/>
+    <w:lsdException w:name="heading 6" w:semiHidden="1" w:uiPriority="9" w:unhideWhenUsed="1" w:qFormat="1"/>
+    <w:lsdException w:name="heading 7" w:semiHidden="1" w:uiPriority="9" w:unhideWhenUsed="1" w:qFormat="1"/>
+    <w:lsdException w:name="heading 8" w:semiHidden="1" w:uiPriority="9" w:unhideWhenUsed="1" w:qFormat="1"/>
+    <w:lsdException w:name="heading 9" w:semiHidden="1" w:uiPriority="9" w:unhideWhenUsed="1" w:qFormat="1"/>
+    <w:lsdException w:name="index 1" w:semiHidden="1" w:unhideWhenUsed="1"/>
+    <w:lsdException w:name="index 2" w:semiHidden="1" w:unhideWhenUsed="1"/>
+    <w:lsdException w:name="index 3" w:semiHidden="1" w:unhideWhenUsed="1"/>
+    <w:lsdException w:name="index 4" w:semiHidden="1" w:unhideWhenUsed="1"/>
+    <w:lsdException w:name="index 5" w:semiHidden="1" w:unhideWhenUsed="1"/>
+    <w:lsdException w:name="index 6" w:semiHidden="1" w:unhideWhenUsed="1"/>
+    <w:lsdException w:name="index 7" w:semiHidden="1" w:unhideWhenUsed="1"/>
+    <w:lsdException w:name="index 8" w:semiHidden="1" w:unhideWhenUsed="1"/>
+    <w:lsdException w:name="index 9" w:semiHidden="1" w:unhideWhenUsed="1"/>
+    <w:lsdException w:name="toc 1" w:semiHidden="1" w:uiPriority="39" w:unhideWhenUsed="1"/>
+    <w:lsdException w:name="toc 2" w:semiHidden="1" w:uiPriority="39" w:unhideWhenUsed="1"/>
+    <w:lsdException w:name="toc 3" w:semiHidden="1" w:uiPriority="39" w:unhideWhenUsed="1"/>
+    <w:lsdException w:name="toc 4" w:semiHidden="1" w:uiPriority="39" w:unhideWhenUsed="1"/>
+    <w:lsdException w:name="toc 5" w:semiHidden="1" w:uiPriority="39" w:unhideWhenUsed="1"/>
+    <w:lsdException w:name="toc 6" w:semiHidden="1" w:uiPriority="39" w:unhideWhenUsed="1"/>
+    <w:lsdException w:name="toc 7" w:semiHidden="1" w:uiPriority="39" w:unhideWhenUsed="1"/>
+    <w:lsdException w:name="toc 8" w:semiHidden="1" w:uiPriority="39" w:unhideWhenUsed="1"/>
+    <w:lsdException w:name="toc 9" w:semiHidden="1" w:uiPriority="39" w:unhideWhenUsed="1"/>
+    <w:lsdException w:name="Normal Indent" w:semiHidden="1" w:unhideWhenUsed="1"/>
+    <w:lsdException w:name="footnote text" w:semiHidden="1" w:unhideWhenUsed="1"/>
+    <w:lsdException w:name="annotation text" w:semiHidden="1" w:unhideWhenUsed="1"/>
+    <w:lsdException w:name="header" w:semiHidden="1" w:unhideWhenUsed="1"/>
+    <w:lsdException w:name="footer" w:semiHidden="1" w:unhideWhenUsed="1"/>
+    <w:lsdException w:name="index heading" w:semiHidden="1" w:unhideWhenUsed="1"/>
+    <w:lsdException w:name="caption" w:semiHidden="1" w:uiPriority="35" w:unhideWhenUsed="1" w:qFormat="1"/>
+    <w:lsdException w:name="table of figures" w:semiHidden="1" w:unhideWhenUsed="1"/>
+    <w:lsdException w:name="envelope address" w:semiHidden="1" w:unhideWhenUsed="1"/>
+    <w:lsdException w:name="envelope return" w:semiHidden="1" w:unhideWhenUsed="1"/>
+    <w:lsdException w:name="footnote reference" w:semiHidden="1" w:unhideWhenUsed="1"/>
+    <w:lsdException w:name="annotation reference" w:semiHidden="1" w:unhideWhenUsed="1"/>
+    <w:lsdException w:name="line number" w:semiHidden="1" w:unhideWhenUsed="1"/>
+    <w:lsdException w:name="page number" w:semiHidden="1" w:unhideWhenUsed="1"/>
+    <w:lsdException w:name="endnote reference" w:semiHidden="1" w:unhideWhenUsed="1"/>
+    <w:lsdException w:name="endnote text" w:semiHidden="1" w:unhideWhenUsed="1"/>
+    <w:lsdException w:name="table of authorities" w:semiHidden="1" w:unhideWhenUsed="1"/>
+    <w:lsdException w:name="macro" w:semiHidden="1" w:unhideWhenUsed="1"/>
+    <w:lsdException w:name="toa heading" w:semiHidden="1" w:unhideWhenUsed="1"/>
+    <w:lsdException w:name="List" w:semiHidden="1" w:unhideWhenUsed="1"/>
+    <w:lsdException w:name="List Bullet" w:semiHidden="1" w:unhideWhenUsed="1"/>
+    <w:lsdException w:name="List Number" w:semiHidden="1" w:unhideWhenUsed="1"/>
+    <w:lsdException w:name="List 2" w:semiHidden="1" w:unhideWhenUsed="1"/>
+    <w:lsdException w:name="List 3" w:semiHidden="1" w:unhideWhenUsed="1"/>
+    <w:lsdException w:name="List 4" w:semiHidden="1" w:unhideWhenUsed="1"/>
+    <w:lsdException w:name="List 5" w:semiHidden="1" w:unhideWhenUsed="1"/>
+    <w:lsdException w:name="List Bullet 2" w:semiHidden="1" w:unhideWhenUsed="1"/>
+    <w:lsdException w:name="List Bullet 3" w:semiHidden="1" w:unhideWhenUsed="1"/>
+    <w:lsdException w:name="List Bullet 4" w:semiHidden="1" w:unhideWhenUsed="1"/>
+    <w:lsdException w:name="List Bullet 5" w:semiHidden="1" w:unhideWhenUsed="1"/>
+    <w:lsdException w:name="List Number 2" w:semiHidden="1" w:unhideWhenUsed="1"/>
+    <w:lsdException w:name="List Number 3" w:semiHidden="1" w:unhideWhenUsed="1"/>
+    <w:lsdException w:name="List Number 4" w:semiHidden="1" w:unhideWhenUsed="1"/>
+    <w:lsdException w:name="List Number 5" w:semiHidden="1" w:unhideWhenUsed="1"/>
+    <w:lsdException w:name="Title" w:uiPriority="10" w:qFormat="1"/>
+    <w:lsdException w:name="Closing" w:semiHidden="1" w:unhideWhenUsed="1"/>
+    <w:lsdException w:name="Signature" w:semiHidden="1" w:unhideWhenUsed="1"/>
+    <w:lsdException w:name="Default Paragraph Font" w:semiHidden="1" w:uiPriority="1" w:unhideWhenUsed="1"/>
+    <w:lsdException w:name="Body Text" w:semiHidden="1" w:unhideWhenUsed="1"/>
+    <w:lsdException w:name="Body Text Indent" w:semiHidden="1" w:unhideWhenUsed="1"/>
+    <w:lsdException w:name="List Continue" w:semiHidden="1" w:unhideWhenUsed="1"/>
+    <w:lsdException w:name="List Continue 2" w:semiHidden="1" w:unhideWhenUsed="1"/>
+    <w:lsdException w:name="List Continue 3" w:semiHidden="1" w:unhideWhenUsed="1"/>
+    <w:lsdException w:name="List Continue 4" w:semiHidden="1" w:unhideWhenUsed="1"/>
+    <w:lsdException w:name="List Continue 5" w:semiHidden="1" w:unhideWhenUsed="1"/>
+    <w:lsdException w:name="Message Header" w:semiHidden="1" w:unhideWhenUsed="1"/>
+    <w:lsdException w:name="Subtitle" w:uiPriority="11" w:qFormat="1"/>
+    <w:lsdException w:name="Salutation" w:semiHidden="1" w:unhideWhenUsed="1"/>
+    <w:lsdException w:name="Date" w:semiHidden="1" w:unhideWhenUsed="1"/>
+    <w:lsdException w:name="Body Text First Indent" w:semiHidden="1" w:unhideWhenUsed="1"/>
+    <w:lsdException w:name="Body Text First Indent 2" w:semiHidden="1" w:unhideWhenUsed="1"/>
+    <w:lsdException w:name="Note Heading" w:semiHidden="1" w:unhideWhenUsed="1"/>
+    <w:lsdException w:name="Body Text 2" w:semiHidden="1" w:unhideWhenUsed="1"/>
+    <w:lsdException w:name="Body Text 3" w:semiHidden="1" w:unhideWhenUsed="1"/>
+    <w:lsdException w:name="Body Text Indent 2" w:semiHidden="1" w:unhideWhenUsed="1"/>
+    <w:lsdException w:name="Body Text Indent 3" w:semiHidden="1" w:unhideWhenUsed="1"/>
+    <w:lsdException w:name="Block Text" w:semiHidden="1" w:unhideWhenUsed="1"/>
+    <w:lsdException w:name="Hyperlink" w:semiHidden="1" w:unhideWhenUsed="1"/>
+    <w:lsdException w:name="FollowedHyperlink" w:semiHidden="1" w:unhideWhenUsed="1"/>
+    <w:lsdException w:name="Strong" w:uiPriority="22" w:qFormat="1"/>
+    <w:lsdException w:name="Emphasis" w:uiPriority="20" w:qFormat="1"/>
+    <w:lsdException w:name="Document Map" w:semiHidden="1" w:unhideWhenUsed="1"/>
+    <w:lsdException w:name="Plain Text" w:semiHidden="1" w:unhideWhenUsed="1"/>
+    <w:lsdException w:name="E-mail Signature" w:semiHidden="1" w:unhideWhenUsed="1"/>
+    <w:lsdException w:name="HTML Top of Form" w:semiHidden="1" w:unhideWhenUsed="1"/>
+    <w:lsdException w:name="HTML Bottom of Form" w:semiHidden="1" w:unhideWhenUsed="1"/>
+    <w:lsdException w:name="Normal (Web)" w:semiHidden="1" w:unhideWhenUsed="1"/>
+    <w:lsdException w:name="HTML Acronym" w:semiHidden="1" w:unhideWhenUsed="1"/>
+    <w:lsdException w:name="HTML Address" w:semiHidden="1" w:unhideWhenUsed="1"/>
+    <w:lsdException w:name="HTML Cite" w:semiHidden="1" w:unhideWhenUsed="1"/>
+    <w:lsdException w:name="HTML Code" w:semiHidden="1" w:unhideWhenUsed="1"/>
+    <w:lsdException w:name="HTML Definition" w:semiHidden="1" w:unhideWhenUsed="1"/>
+    <w:lsdException w:name="HTML Keyboard" w:semiHidden="1" w:unhideWhenUsed="1"/>
+    <w:lsdException w:name="HTML Preformatted" w:semiHidden="1" w:unhideWhenUsed="1"/>
+    <w:lsdException w:name="HTML Sample" w:semiHidden="1" w:unhideWhenUsed="1"/>
+    <w:lsdException w:name="HTML Typewriter" w:semiHidden="1" w:unhideWhenUsed="1"/>
+    <w:lsdException w:name="HTML Variable" w:semiHidden="1" w:unhideWhenUsed="1"/>
+    <w:lsdException w:name="Normal Table" w:semiHidden="1" w:unhideWhenUsed="1"/>
+    <w:lsdException w:name="annotation subject" w:semiHidden="1" w:unhideWhenUsed="1"/>
+    <w:lsdException w:name="No List" w:semiHidden="1" w:unhideWhenUsed="1"/>
+    <w:lsdException w:name="Outline List 1" w:semiHidden="1" w:unhideWhenUsed="1"/>
+    <w:lsdException w:name="Outline List 2" w:semiHidden="1" w:unhideWhenUsed="1"/>
+    <w:lsdException w:name="Outline List 3" w:semiHidden="1" w:unhideWhenUsed="1"/>
+    <w:lsdException w:name="Table Simple 1" w:semiHidden="1" w:unhideWhenUsed="1"/>
+    <w:lsdException w:name="Table Simple 2" w:semiHidden="1" w:unhideWhenUsed="1"/>
+    <w:lsdException w:name="Table Simple 3" w:semiHidden="1" w:unhideWhenUsed="1"/>
+    <w:lsdException w:name="Table Classic 1" w:semiHidden="1" w:unhideWhenUsed="1"/>
+    <w:lsdException w:name="Table Classic 2" w:semiHidden="1" w:unhideWhenUsed="1"/>
+    <w:lsdException w:name="Table Classic 3" w:semiHidden="1" w:unhideWhenUsed="1"/>
+    <w:lsdException w:name="Table Classic 4" w:semiHidden="1" w:unhideWhenUsed="1"/>
+    <w:lsdException w:name="Table Colorful 1" w:semiHidden="1" w:unhideWhenUsed="1"/>
+    <w:lsdException w:name="Table Colorful 2" w:semiHidden="1" w:unhideWhenUsed="1"/>
+    <w:lsdException w:name="Table Colorful 3" w:semiHidden="1" w:unhideWhenUsed="1"/>
+    <w:lsdException w:name="Table Columns 1" w:semiHidden="1" w:unhideWhenUsed="1"/>
+    <w:lsdException w:name="Table Columns 2" w:semiHidden="1" w:unhideWhenUsed="1"/>
+    <w:lsdException w:name="Table Columns 3" w:semiHidden="1" w:unhideWhenUsed="1"/>
+    <w:lsdException w:name="Table Columns 4" w:semiHidden="1" w:unhideWhenUsed="1"/>
+    <w:lsdException w:name="Table Columns 5" w:semiHidden="1" w:unhideWhenUsed="1"/>
+    <w:lsdException w:name="Table Grid 1" w:semiHidden="1" w:unhideWhenUsed="1"/>
+    <w:lsdException w:name="Table Grid 2" w:semiHidden="1" w:unhideWhenUsed="1"/>
+    <w:lsdException w:name="Table Grid 3" w:semiHidden="1" w:unhideWhenUsed="1"/>
+    <w:lsdException w:name="Table Grid 4" w:semiHidden="1" w:unhideWhenUsed="1"/>
+    <w:lsdException w:name="Table Grid 5" w:semiHidden="1" w:unhideWhenUsed="1"/>
+    <w:lsdException w:name="Table Grid 6" w:semiHidden="1" w:unhideWhenUsed="1"/>
+    <w:lsdException w:name="Table Grid 7" w:semiHidden="1" w:unhideWhenUsed="1"/>
+    <w:lsdException w:name="Table Grid 8" w:semiHidden="1" w:unhideWhenUsed="1"/>
+    <w:lsdException w:name="Table List 1" w:semiHidden="1" w:unhideWhenUsed="1"/>
+    <w:lsdException w:name="Table List 2" w:semiHidden="1" w:unhideWhenUsed="1"/>
+    <w:lsdException w:name="Table List 3" w:semiHidden="1" w:unhideWhenUsed="1"/>
+    <w:lsdException w:name="Table List 4" w:semiHidden="1" w:unhideWhenUsed="1"/>
+    <w:lsdException w:name="Table List 5" w:semiHidden="1" w:unhideWhenUsed="1"/>
+    <w:lsdException w:name="Table List 6" w:semiHidden="1" w:unhideWhenUsed="1"/>
+    <w:lsdException w:name="Table List 7" w:semiHidden="1" w:unhideWhenUsed="1"/>
+    <w:lsdException w:name="Table List 8" w:semiHidden="1" w:unhideWhenUsed="1"/>
+    <w:lsdException w:name="Table 3D effects 1" w:semiHidden="1" w:unhideWhenUsed="1"/>
+    <w:lsdException w:name="Table 3D effects 2" w:semiHidden="1" w:unhideWhenUsed="1"/>
+    <w:lsdException w:name="Table 3D effects 3" w:semiHidden="1" w:unhideWhenUsed="1"/>
+    <w:lsdException w:name="Table Contemporary" w:semiHidden="1" w:unhideWhenUsed="1"/>
+    <w:lsdException w:name="Table Elegant" w:semiHidden="1" w:unhideWhenUsed="1"/>
+    <w:lsdException w:name="Table Professional" w:semiHidden="1" w:unhideWhenUsed="1"/>
+    <w:lsdException w:name="Table Subtle 1" w:semiHidden="1" w:unhideWhenUsed="1"/>
+    <w:lsdException w:name="Table Subtle 2" w:semiHidden="1" w:unhideWhenUsed="1"/>
+    <w:lsdException w:name="Table Web 1" w:semiHidden="1" w:unhideWhenUsed="1"/>
+    <w:lsdException w:name="Table Web 2" w:semiHidden="1" w:unhideWhenUsed="1"/>
+    <w:lsdException w:name="Table Web 3" w:semiHidden="1" w:unhideWhenUsed="1"/>
+    <w:lsdException w:name="Balloon Text" w:semiHidden="1" w:unhideWhenUsed="1"/>
+    <w:lsdException w:name="Table Grid" w:uiPriority="59"/>
+    <w:lsdException w:name="Table Theme" w:semiHidden="1" w:unhideWhenUsed="1"/>
+    <w:lsdException w:name="Placeholder Text" w:semiHidden="1"/>
+    <w:lsdException w:name="No Spacing" w:uiPriority="1" w:qFormat="1"/>
+    <w:lsdException w:name="Light Shading" w:uiPriority="60"/>
+    <w:lsdException w:name="Light List" w:uiPriority="61"/>
+    <w:lsdException w:name="Light Grid" w:uiPriority="62"/>
+    <w:lsdException w:name="Medium Shading 1" w:uiPriority="63"/>
+    <w:lsdException w:name="Medium Shading 2" w:uiPriority="64"/>
+    <w:lsdException w:name="Medium List 1" w:uiPriority="65"/>
+    <w:lsdException w:name="Medium List 2" w:uiPriority="66"/>
+    <w:lsdException w:name="Medium Grid 1" w:uiPriority="67"/>
+    <w:lsdException w:name="Medium Grid 2" w:uiPriority="68"/>
+    <w:lsdException w:name="Medium Grid 3" w:uiPriority="69"/>
+    <w:lsdException w:name="Dark List" w:uiPriority="70"/>
+    <w:lsdException w:name="Colorful Shading" w:uiPriority="71"/>
+    <w:lsdException w:name="Colorful List" w:uiPriority="72"/>
+    <w:lsdException w:name="Colorful Grid" w:uiPriority="73"/>
+    <w:lsdException w:name="Light Shading Accent 1" w:uiPriority="60"/>
+    <w:lsdException w:name="Light List Accent 1" w:uiPriority="61"/>
+    <w:lsdException w:name="Light Grid Accent 1" w:uiPriority="62"/>
+    <w:lsdException w:name="Medium Shading 1 Accent 1" w:uiPriority="63"/>
+    <w:lsdException w:name="Medium Shading 2 Accent 1" w:uiPriority="64"/>
+    <w:lsdException w:name="Medium List 1 Accent 1" w:uiPriority="65"/>
+    <w:lsdException w:name="Revision" w:semiHidden="1"/>
+    <w:lsdException w:name="List Paragraph" w:uiPriority="34" w:qFormat="1"/>
+    <w:lsdException w:name="Quote" w:uiPriority="29" w:qFormat="1"/>
+    <w:lsdException w:name="Intense Quote" w:uiPriority="30" w:qFormat="1"/>
+    <w:lsdException w:name="Medium List 2 Accent 1" w:uiPriority="66"/>
+    <w:lsdException w:name="Medium Grid 1 Accent 1" w:uiPriority="67"/>
+    <w:lsdException w:name="Medium Grid 2 Accent 1" w:uiPriority="68"/>
+    <w:lsdException w:name="Medium Grid 3 Accent 1" w:uiPriority="69"/>
+    <w:lsdException w:name="Dark List Accent 1" w:uiPriority="70"/>
+    <w:lsdException w:name="Colorful Shading Accent 1" w:uiPriority="71"/>
+    <w:lsdException w:name="Colorful List Accent 1" w:uiPriority="72"/>
+    <w:lsdException w:name="Colorful Grid Accent 1" w:uiPriority="73"/>
+    <w:lsdException w:name="Light Shading Accent 2" w:uiPriority="60"/>
+    <w:lsdException w:name="Light List Accent 2" w:uiPriority="61"/>
+    <w:lsdException w:name="Light Grid Accent 2" w:uiPriority="62"/>
+    <w:lsdException w:name="Medium Shading 1 Accent 2" w:uiPriority="63"/>
+    <w:lsdException w:name="Medium Shading 2 Accent 2" w:uiPriority="64"/>
+    <w:lsdException w:name="Medium List 1 Accent 2" w:uiPriority="65"/>
+    <w:lsdException w:name="Medium List 2 Accent 2" w:uiPriority="66"/>
+    <w:lsdException w:name="Medium Grid 1 Accent 2" w:uiPriority="67"/>
+    <w:lsdException w:name="Medium Grid 2 Accent 2" w:uiPriority="68"/>
+    <w:lsdException w:name="Medium Grid 3 Accent 2" w:uiPriority="69"/>
+    <w:lsdException w:name="Dark List Accent 2" w:uiPriority="70"/>
+    <w:lsdException w:name="Colorful Shading Accent 2" w:uiPriority="71"/>
+    <w:lsdException w:name="Colorful List Accent 2" w:uiPriority="72"/>
+    <w:lsdException w:name="Colorful Grid Accent 2" w:uiPriority="73"/>
+    <w:lsdException w:name="Light Shading Accent 3" w:uiPriority="60"/>
+    <w:lsdException w:name="Light List Accent 3" w:uiPriority="61"/>
+    <w:lsdException w:name="Light Grid Accent 3" w:uiPriority="62"/>
+    <w:lsdException w:name="Medium Shading 1 Accent 3" w:uiPriority="63"/>
+    <w:lsdException w:name="Medium Shading 2 Accent 3" w:uiPriority="64"/>
+    <w:lsdException w:name="Medium List 1 Accent 3" w:uiPriority="65"/>
+    <w:lsdException w:name="Medium List 2 Accent 3" w:uiPriority="66"/>
+    <w:lsdException w:name="Medium Grid 1 Accent 3" w:uiPriority="67"/>
+    <w:lsdException w:name="Medium Grid 2 Accent 3" w:uiPriority="68"/>
+    <w:lsdException w:name="Medium Grid 3 Accent 3" w:uiPriority="69"/>
+    <w:lsdException w:name="Dark List Accent 3" w:uiPriority="70"/>
+    <w:lsdException w:name="Colorful Shading Accent 3" w:uiPriority="71"/>
+    <w:lsdException w:name="Colorful List Accent 3" w:uiPriority="72"/>
+    <w:lsdException w:name="Colorful Grid Accent 3" w:uiPriority="73"/>
+    <w:lsdException w:name="Light Shading Accent 4" w:uiPriority="60"/>
+    <w:lsdException w:name="Light List Accent 4" w:uiPriority="61"/>
+    <w:lsdException w:name="Light Grid Accent 4" w:uiPriority="62"/>
+    <w:lsdException w:name="Medium Shading 1 Accent 4" w:uiPriority="63"/>
+    <w:lsdException w:name="Medium Shading 2 Accent 4" w:uiPriority="64"/>
+    <w:lsdException w:name="Medium List 1 Accent 4" w:uiPriority="65"/>
+    <w:lsdException w:name="Medium List 2 Accent 4" w:uiPriority="66"/>
+    <w:lsdException w:name="Medium Grid 1 Accent 4" w:uiPriority="67"/>
+    <w:lsdException w:name="Medium Grid 2 Accent 4" w:uiPriority="68"/>
+    <w:lsdException w:name="Medium Grid 3 Accent 4" w:uiPriority="69"/>
+    <w:lsdException w:name="Dark List Accent 4" w:uiPriority="70"/>
+    <w:lsdException w:name="Colorful Shading Accent 4" w:uiPriority="71"/>
+    <w:lsdException w:name="Colorful List Accent 4" w:uiPriority="72"/>
+    <w:lsdException w:name="Colorful Grid Accent 4" w:uiPriority="73"/>
+    <w:lsdException w:name="Light Shading Accent 5" w:uiPriority="60"/>
+    <w:lsdException w:name="Light List Accent 5" w:uiPriority="61"/>
+    <w:lsdException w:name="Light Grid Accent 5" w:uiPriority="62"/>
+    <w:lsdException w:name="Medium Shading 1 Accent 5" w:uiPriority="63"/>
+    <w:lsdException w:name="Medium Shading 2 Accent 5" w:uiPriority="64"/>
+    <w:lsdException w:name="Medium List 1 Accent 5" w:uiPriority="65"/>
+    <w:lsdException w:name="Medium List 2 Accent 5" w:uiPriority="66"/>
+    <w:lsdException w:name="Medium Grid 1 Accent 5" w:uiPriority="67"/>
+    <w:lsdException w:name="Medium Grid 2 Accent 5" w:uiPriority="68"/>
+    <w:lsdException w:name="Medium Grid 3 Accent 5" w:uiPriority="69"/>
+    <w:lsdException w:name="Dark List Accent 5" w:uiPriority="70"/>
+    <w:lsdException w:name="Colorful Shading Accent 5" w:uiPriority="71"/>
+    <w:lsdException w:name="Colorful List Accent 5" w:uiPriority="72"/>
+    <w:lsdException w:name="Colorful Grid Accent 5" w:uiPriority="73"/>
+    <w:lsdException w:name="Light Shading Accent 6" w:uiPriority="60"/>
+    <w:lsdException w:name="Light List Accent 6" w:uiPriority="61"/>
+    <w:lsdException w:name="Light Grid Accent 6" w:uiPriority="62"/>
+    <w:lsdException w:name="Medium Shading 1 Accent 6" w:uiPriority="63"/>
+    <w:lsdException w:name="Medium Shading 2 Accent 6" w:uiPriority="64"/>
+    <w:lsdException w:name="Medium List 1 Accent 6" w:uiPriority="65"/>
+    <w:lsdException w:name="Medium List 2 Accent 6" w:uiPriority="66"/>
+    <w:lsdException w:name="Medium Grid 1 Accent 6" w:uiPriority="67"/>
+    <w:lsdException w:name="Medium Grid 2 Accent 6" w:uiPriority="68"/>
+    <w:lsdException w:name="Medium Grid 3 Accent 6" w:uiPriority="69"/>
+    <w:lsdException w:name="Dark List Accent 6" w:uiPriority="70"/>
+    <w:lsdException w:name="Colorful Shading Accent 6" w:uiPriority="71"/>
+    <w:lsdException w:name="Colorful List Accent 6" w:uiPriority="72"/>
+    <w:lsdException w:name="Colorful Grid Accent 6" w:uiPriority="73"/>
+    <w:lsdException w:name="Subtle Emphasis" w:uiPriority="19" w:qFormat="1"/>
+    <w:lsdException w:name="Intense Emphasis" w:uiPriority="21" w:qFormat="1"/>
+    <w:lsdException w:name="Subtle Reference" w:uiPriority="31" w:qFormat="1"/>
+    <w:lsdException w:name="Intense Reference" w:uiPriority="32" w:qFormat="1"/>
+    <w:lsdException w:name="Book Title" w:uiPriority="33" w:qFormat="1"/>
+    <w:lsdException w:name="Bibliography" w:semiHidden="1" w:uiPriority="37" w:unhideWhenUsed="1"/>
+    <w:lsdException w:name="TOC Heading" w:semiHidden="1" w:uiPriority="39" w:unhideWhenUsed="1" w:qFormat="1"/>
+    <w:lsdException w:name="Plain Table 1" w:uiPriority="41"/>
+    <w:lsdException w:name="Plain Table 2" w:uiPriority="42"/>
+    <w:lsdException w:name="Plain Table 3" w:uiPriority="43"/>
+    <w:lsdException w:name="Plain Table 4" w:uiPriority="44"/>
+    <w:lsdException w:name="Plain Table 5" w:uiPriority="45"/>
+    <w:lsdException w:name="Grid Table Light" w:uiPriority="40"/>
+    <w:lsdException w:name="Grid Table 1 Light" w:uiPriority="46"/>
+    <w:lsdException w:name="Grid Table 2" w:uiPriority="47"/>
+    <w:lsdException w:name="Grid Table 3" w:uiPriority="48"/>
+    <w:lsdException w:name="Grid Table 4" w:uiPriority="49"/>
+    <w:lsdException w:name="Grid Table 5 Dark" w:uiPriority="50"/>
+    <w:lsdException w:name="Grid Table 6 Colorful" w:uiPriority="51"/>
+    <w:lsdException w:name="Grid Table 7 Colorful" w:uiPriority="52"/>
+    <w:lsdException w:name="Grid Table 1 Light Accent 1" w:uiPriority="46"/>
+    <w:lsdException w:name="Grid Table 2 Accent 1" w:uiPriority="47"/>
+    <w:lsdException w:name="Grid Table 3 Accent 1" w:uiPriority="48"/>
+    <w:lsdException w:name="Grid Table 4 Accent 1" w:uiPriority="49"/>
+    <w:lsdException w:name="Grid Table 5 Dark Accent 1" w:uiPriority="50"/>
+    <w:lsdException w:name="Grid Table 6 Colorful Accent 1" w:uiPriority="51"/>
+    <w:lsdException w:name="Grid Table 7 Colorful Accent 1" w:uiPriority="52"/>
+    <w:lsdException w:name="Grid Table 1 Light Accent 2" w:uiPriority="46"/>
+    <w:lsdException w:name="Grid Table 2 Accent 2" w:uiPriority="47"/>
+    <w:lsdException w:name="Grid Table 3 Accent 2" w:uiPriority="48"/>
+    <w:lsdException w:name="Grid Table 4 Accent 2" w:uiPriority="49"/>
+    <w:lsdException w:name="Grid Table 5 Dark Accent 2" w:uiPriority="50"/>
+    <w:lsdException w:name="Grid Table 6 Colorful Accent 2" w:uiPriority="51"/>
+    <w:lsdException w:name="Grid Table 7 Colorful Accent 2" w:uiPriority="52"/>
+    <w:lsdException w:name="Grid Table 1 Light Accent 3" w:uiPriority="46"/>
+    <w:lsdException w:name="Grid Table 2 Accent 3" w:uiPriority="47"/>
+    <w:lsdException w:name="Grid Table 3 Accent 3" w:uiPriority="48"/>
+    <w:lsdException w:name="Grid Table 4 Accent 3" w:uiPriority="49"/>
+    <w:lsdException w:name="Grid Table 5 Dark Accent 3" w:uiPriority="50"/>
+    <w:lsdException w:name="Grid Table 6 Colorful Accent 3" w:uiPriority="51"/>
+    <w:lsdException w:name="Grid Table 7 Colorful Accent 3" w:uiPriority="52"/>
+    <w:lsdException w:name="Grid Table 1 Light Accent 4" w:uiPriority="46"/>
+    <w:lsdException w:name="Grid Table 2 Accent 4" w:uiPriority="47"/>
+    <w:lsdException w:name="Grid Table 3 Accent 4" w:uiPriority="48"/>
+    <w:lsdException w:name="Grid Table 4 Accent 4" w:uiPriority="49"/>
+    <w:lsdException w:name="Grid Table 5 Dark Accent 4" w:uiPriority="50"/>
+    <w:lsdException w:name="Grid Table 6 Colorful Accent 4" w:uiPriority="51"/>
+    <w:lsdException w:name="Grid Table 7 Colorful Accent 4" w:uiPriority="52"/>
+    <w:lsdException w:name="Grid Table 1 Light Accent 5" w:uiPriority="46"/>
+    <w:lsdException w:name="Grid Table 2 Accent 5" w:uiPriority="47"/>
+    <w:lsdException w:name="Grid Table 3 Accent 5" w:uiPriority="48"/>
+    <w:lsdException w:name="Grid Table 4 Accent 5" w:uiPriority="49"/>
+    <w:lsdException w:name="Grid Table 5 Dark Accent 5" w:uiPriority="50"/>
+    <w:lsdException w:name="Grid Table 6 Colorful Accent 5" w:uiPriority="51"/>
+    <w:lsdException w:name="Grid Table 7 Colorful Accent 5" w:uiPriority="52"/>
+    <w:lsdException w:name="Grid Table 1 Light Accent 6" w:uiPriority="46"/>
+    <w:lsdException w:name="Grid Table 2 Accent 6" w:uiPriority="47"/>
+    <w:lsdException w:name="Grid Table 3 Accent 6" w:uiPriority="48"/>
+    <w:lsdException w:name="Grid Table 4 Accent 6" w:uiPriority="49"/>
+    <w:lsdException w:name="Grid Table 5 Dark Accent 6" w:uiPriority="50"/>
+    <w:lsdException w:name="Grid Table 6 Colorful Accent 6" w:uiPriority="51"/>
+    <w:lsdException w:name="Grid Table 7 Colorful Accent 6" w:uiPriority="52"/>
+    <w:lsdException w:name="List Table 1 Light" w:uiPriority="46"/>
+    <w:lsdException w:name="List Table 2" w:uiPriority="47"/>
+    <w:lsdException w:name="List Table 3" w:uiPriority="48"/>
+    <w:lsdException w:name="List Table 4" w:uiPriority="49"/>
+    <w:lsdException w:name="List Table 5 Dark" w:uiPriority="50"/>
+    <w:lsdException w:name="List Table 6 Colorful" w:uiPriority="51"/>
+    <w:lsdException w:name="List Table 7 Colorful" w:uiPriority="52"/>
+    <w:lsdException w:name="List Table 1 Light Accent 1" w:uiPriority="46"/>
+    <w:lsdException w:name="List Table 2 Accent 1" w:uiPriority="47"/>
+    <w:lsdException w:name="List Table 3 Accent 1" w:uiPriority="48"/>
+    <w:lsdException w:name="List Table 4 Accent 1" w:uiPriority="49"/>
+    <w:lsdException w:name="List Table 5 Dark Accent 1" w:uiPriority="50"/>
+    <w:lsdException w:name="List Table 6 Colorful Accent 1" w:uiPriority="51"/>
+    <w:lsdException w:name="List Table 7 Colorful Accent 1" w:uiPriority="52"/>
+    <w:lsdException w:name="List Table 1 Light Accent 2" w:uiPriority="46"/>
+    <w:lsdException w:name="List Table 2 Accent 2" w:uiPriority="47"/>
+    <w:lsdException w:name="List Table 3 Accent 2" w:uiPriority="48"/>
+    <w:lsdException w:name="List Table 4 Accent 2" w:uiPriority="49"/>
+    <w:lsdException w:name="List Table 5 Dark Accent 2" w:uiPriority="50"/>
+    <w:lsdException w:name="List Table 6 Colorful Accent 2" w:uiPriority="51"/>
+    <w:lsdException w:name="List Table 7 Colorful Accent 2" w:uiPriority="52"/>
+    <w:lsdException w:name="List Table 1 Light Accent 3" w:uiPriority="46"/>
+    <w:lsdException w:name="List Table 2 Accent 3" w:uiPriority="47"/>
+    <w:lsdException w:name="List Table 3 Accent 3" w:uiPriority="48"/>
+    <w:lsdException w:name="List Table 4 Accent 3" w:uiPriority="49"/>
+    <w:lsdException w:name="List Table 5 Dark Accent 3" w:uiPriority="50"/>
+    <w:lsdException w:name="List Table 6 Colorful Accent 3" w:uiPriority="51"/>
+    <w:lsdException w:name="List Table 7 Colorful Accent 3" w:uiPriority="52"/>
+    <w:lsdException w:name="List Table 1 Light Accent 4" w:uiPriority="46"/>
+    <w:lsdException w:name="List Table 2 Accent 4" w:uiPriority="47"/>
+    <w:lsdException w:name="List Table 3 Accent 4" w:uiPriority="48"/>
+    <w:lsdException w:name="List Table 4 Accent 4" w:uiPriority="49"/>
+    <w:lsdException w:name="List Table 5 Dark Accent 4" w:uiPriority="50"/>
+    <w:lsdException w:name="List Table 6 Colorful Accent 4" w:uiPriority="51"/>
+    <w:lsdException w:name="List Table 7 Colorful Accent 4" w:uiPriority="52"/>
+    <w:lsdException w:name="List Table 1 Light Accent 5" w:uiPriority="46"/>
+    <w:lsdException w:name="List Table 2 Accent 5" w:uiPriority="47"/>
+    <w:lsdException w:name="List Table 3 Accent 5" w:uiPriority="48"/>
+    <w:lsdException w:name="List Table 4 Accent 5" w:uiPriority="49"/>
+    <w:lsdException w:name="List Table 5 Dark Accent 5" w:uiPriority="50"/>
+    <w:lsdException w:name="List Table 6 Colorful Accent 5" w:uiPriority="51"/>
+    <w:lsdException w:name="List Table 7 Colorful Accent 5" w:uiPriority="52"/>
+    <w:lsdException w:name="List Table 1 Light Accent 6" w:uiPriority="46"/>
+    <w:lsdException w:name="List Table 2 Accent 6" w:uiPriority="47"/>
+    <w:lsdException w:name="List Table 3 Accent 6" w:uiPriority="48"/>
+    <w:lsdException w:name="List Table 4 Accent 6" w:uiPriority="49"/>
+    <w:lsdException w:name="List Table 5 Dark Accent 6" w:uiPriority="50"/>
+    <w:lsdException w:name="List Table 6 Colorful Accent 6" w:uiPriority="51"/>
+    <w:lsdException w:name="List Table 7 Colorful Accent 6" w:uiPriority="52"/>
   </w:latentStyles>
   <w:style w:type="paragraph" w:default="1" w:styleId="Normal">
     <w:name w:val="Normal"/>

</xml_diff>